<commit_message>
Software design description V1.2
</commit_message>
<xml_diff>
--- a/Docs/软件设计说明.docx
+++ b/Docs/软件设计说明.docx
@@ -706,6 +706,7 @@
                 <w:szCs w:val="21"/>
               </w:rPr>
             </w:pPr>
+            <w:proofErr w:type="gramStart"/>
             <w:r>
               <w:rPr>
                 <w:rFonts w:ascii="Book Antiqua" w:hAnsi="Book Antiqua" w:cs="宋体"/>
@@ -715,6 +716,7 @@
               </w:rPr>
               <w:t>史镇光</w:t>
             </w:r>
+            <w:proofErr w:type="gramEnd"/>
           </w:p>
         </w:tc>
         <w:tc>
@@ -5157,7 +5159,7 @@
         <w:rPr>
           <w:rFonts w:ascii="Book Antiqua" w:hAnsi="Book Antiqua"/>
         </w:rPr>
-        <w:t>1</w:t>
+        <w:t>2</w:t>
       </w:r>
       <w:r>
         <w:rPr>
@@ -5419,12 +5421,14 @@
         </w:rPr>
         <w:t>客户端使用</w:t>
       </w:r>
+      <w:proofErr w:type="spellStart"/>
       <w:r>
         <w:rPr>
           <w:rFonts w:ascii="Book Antiqua" w:hAnsi="Book Antiqua"/>
         </w:rPr>
         <w:t>AndroidStudio</w:t>
       </w:r>
+      <w:proofErr w:type="spellEnd"/>
       <w:r>
         <w:rPr>
           <w:rFonts w:ascii="Book Antiqua" w:hAnsi="Book Antiqua"/>
@@ -5702,7 +5706,7 @@
         <w:rPr>
           <w:rFonts w:ascii="Book Antiqua" w:hAnsi="Book Antiqua"/>
         </w:rPr>
-        <w:t>1</w:t>
+        <w:t>2</w:t>
       </w:r>
     </w:p>
     <w:p>
@@ -5789,11 +5793,19 @@
           <w:rFonts w:ascii="Book Antiqua" w:hAnsi="Book Antiqua"/>
         </w:rPr>
       </w:pPr>
-      <w:r>
-        <w:rPr>
-          <w:rFonts w:ascii="Book Antiqua" w:hAnsi="Book Antiqua"/>
-        </w:rPr>
-        <w:t>Satzinger, J.W.</w:t>
+      <w:proofErr w:type="spellStart"/>
+      <w:r>
+        <w:rPr>
+          <w:rFonts w:ascii="Book Antiqua" w:hAnsi="Book Antiqua"/>
+        </w:rPr>
+        <w:t>Satzinger</w:t>
+      </w:r>
+      <w:proofErr w:type="spellEnd"/>
+      <w:r>
+        <w:rPr>
+          <w:rFonts w:ascii="Book Antiqua" w:hAnsi="Book Antiqua"/>
+        </w:rPr>
+        <w:t>, J.W.</w:t>
       </w:r>
       <w:r>
         <w:rPr>
@@ -6202,6 +6214,7 @@
         </w:rPr>
         <w:t xml:space="preserve"> </w:t>
       </w:r>
+      <w:proofErr w:type="gramStart"/>
       <w:r>
         <w:rPr>
           <w:rFonts w:ascii="Book Antiqua" w:hAnsi="Book Antiqua" w:hint="eastAsia"/>
@@ -6220,6 +6233,7 @@
         </w:rPr>
         <w:t>in(</w:t>
       </w:r>
+      <w:proofErr w:type="gramEnd"/>
       <w:r>
         <w:rPr>
           <w:rFonts w:ascii="Book Antiqua" w:hAnsi="Book Antiqua" w:hint="eastAsia"/>
@@ -6336,12 +6350,14 @@
           <w:rFonts w:ascii="Book Antiqua" w:hAnsi="Book Antiqua"/>
         </w:rPr>
       </w:pPr>
+      <w:proofErr w:type="gramStart"/>
       <w:r>
         <w:rPr>
           <w:rFonts w:ascii="Book Antiqua" w:hAnsi="Book Antiqua" w:hint="eastAsia"/>
         </w:rPr>
         <w:t>扫码考勤</w:t>
       </w:r>
+      <w:proofErr w:type="gramEnd"/>
     </w:p>
     <w:p>
       <w:pPr>
@@ -6367,7 +6383,15 @@
         <w:rPr>
           <w:rFonts w:ascii="Book Antiqua" w:hAnsi="Book Antiqua"/>
         </w:rPr>
-        <w:t xml:space="preserve"> s</w:t>
+        <w:t xml:space="preserve"> </w:t>
+      </w:r>
+      <w:proofErr w:type="spellStart"/>
+      <w:proofErr w:type="gramStart"/>
+      <w:r>
+        <w:rPr>
+          <w:rFonts w:ascii="Book Antiqua" w:hAnsi="Book Antiqua"/>
+        </w:rPr>
+        <w:t>s</w:t>
       </w:r>
       <w:r>
         <w:rPr>
@@ -6379,7 +6403,21 @@
         <w:rPr>
           <w:rFonts w:ascii="Book Antiqua" w:hAnsi="Book Antiqua"/>
         </w:rPr>
-        <w:t>QR()</w:t>
+        <w:t>QR</w:t>
+      </w:r>
+      <w:proofErr w:type="spellEnd"/>
+      <w:r>
+        <w:rPr>
+          <w:rFonts w:ascii="Book Antiqua" w:hAnsi="Book Antiqua"/>
+        </w:rPr>
+        <w:t>(</w:t>
+      </w:r>
+      <w:proofErr w:type="gramEnd"/>
+      <w:r>
+        <w:rPr>
+          <w:rFonts w:ascii="Book Antiqua" w:hAnsi="Book Antiqua"/>
+        </w:rPr>
+        <w:t>)</w:t>
       </w:r>
     </w:p>
     <w:p>
@@ -6417,11 +6455,19 @@
         </w:rPr>
         <w:t>传出参数：</w:t>
       </w:r>
-      <w:r>
-        <w:rPr>
-          <w:rFonts w:ascii="Book Antiqua" w:hAnsi="Book Antiqua" w:hint="eastAsia"/>
-        </w:rPr>
-        <w:t>扫码是否成功（返回值）</w:t>
+      <w:proofErr w:type="gramStart"/>
+      <w:r>
+        <w:rPr>
+          <w:rFonts w:ascii="Book Antiqua" w:hAnsi="Book Antiqua" w:hint="eastAsia"/>
+        </w:rPr>
+        <w:t>扫码是否</w:t>
+      </w:r>
+      <w:proofErr w:type="gramEnd"/>
+      <w:r>
+        <w:rPr>
+          <w:rFonts w:ascii="Book Antiqua" w:hAnsi="Book Antiqua" w:hint="eastAsia"/>
+        </w:rPr>
+        <w:t>成功（返回值）</w:t>
       </w:r>
     </w:p>
     <w:p>
@@ -6470,6 +6516,8 @@
         </w:rPr>
         <w:t xml:space="preserve"> </w:t>
       </w:r>
+      <w:proofErr w:type="spellStart"/>
+      <w:proofErr w:type="gramStart"/>
       <w:r>
         <w:rPr>
           <w:rFonts w:ascii="Book Antiqua" w:hAnsi="Book Antiqua"/>
@@ -6486,8 +6534,16 @@
         <w:rPr>
           <w:rFonts w:ascii="Book Antiqua" w:hAnsi="Book Antiqua"/>
         </w:rPr>
-        <w:t>Alarm(</w:t>
-      </w:r>
+        <w:t>Alarm</w:t>
+      </w:r>
+      <w:proofErr w:type="spellEnd"/>
+      <w:r>
+        <w:rPr>
+          <w:rFonts w:ascii="Book Antiqua" w:hAnsi="Book Antiqua"/>
+        </w:rPr>
+        <w:t>(</w:t>
+      </w:r>
+      <w:proofErr w:type="gramEnd"/>
       <w:r>
         <w:rPr>
           <w:rFonts w:ascii="Book Antiqua" w:hAnsi="Book Antiqua"/>
@@ -6500,6 +6556,7 @@
         </w:rPr>
         <w:t xml:space="preserve"> </w:t>
       </w:r>
+      <w:proofErr w:type="spellStart"/>
       <w:r>
         <w:rPr>
           <w:rFonts w:ascii="Book Antiqua" w:hAnsi="Book Antiqua"/>
@@ -6512,6 +6569,7 @@
         </w:rPr>
         <w:t>time</w:t>
       </w:r>
+      <w:proofErr w:type="spellEnd"/>
       <w:r>
         <w:rPr>
           <w:rFonts w:ascii="Book Antiqua" w:hAnsi="Book Antiqua"/>
@@ -6533,6 +6591,7 @@
         </w:rPr>
         <w:t>传入参数：</w:t>
       </w:r>
+      <w:proofErr w:type="spellStart"/>
       <w:r>
         <w:rPr>
           <w:rFonts w:ascii="Book Antiqua" w:hAnsi="Book Antiqua"/>
@@ -6545,6 +6604,7 @@
         </w:rPr>
         <w:t>time</w:t>
       </w:r>
+      <w:proofErr w:type="spellEnd"/>
       <w:r>
         <w:rPr>
           <w:rFonts w:ascii="Book Antiqua" w:hAnsi="Book Antiqua" w:hint="eastAsia"/>
@@ -6613,6 +6673,8 @@
         </w:rPr>
         <w:t>调用形式：</w:t>
       </w:r>
+      <w:proofErr w:type="spellStart"/>
+      <w:proofErr w:type="gramStart"/>
       <w:r>
         <w:rPr>
           <w:rFonts w:ascii="Book Antiqua" w:hAnsi="Book Antiqua" w:hint="eastAsia"/>
@@ -6625,12 +6687,14 @@
         </w:rPr>
         <w:t>Meeting</w:t>
       </w:r>
+      <w:proofErr w:type="spellEnd"/>
       <w:r>
         <w:rPr>
           <w:rFonts w:ascii="Book Antiqua" w:hAnsi="Book Antiqua"/>
         </w:rPr>
         <w:t>(</w:t>
       </w:r>
+      <w:proofErr w:type="gramEnd"/>
       <w:r>
         <w:rPr>
           <w:rFonts w:ascii="Book Antiqua" w:hAnsi="Book Antiqua"/>
@@ -6641,13 +6705,34 @@
         <w:rPr>
           <w:rFonts w:ascii="Book Antiqua" w:hAnsi="Book Antiqua"/>
         </w:rPr>
-        <w:t xml:space="preserve"> MeetingID, </w:t>
-      </w:r>
-      <w:r>
-        <w:rPr>
-          <w:rFonts w:ascii="Book Antiqua" w:hAnsi="Book Antiqua"/>
-        </w:rPr>
-        <w:t>time St</w:t>
+        <w:t xml:space="preserve"> </w:t>
+      </w:r>
+      <w:proofErr w:type="spellStart"/>
+      <w:r>
+        <w:rPr>
+          <w:rFonts w:ascii="Book Antiqua" w:hAnsi="Book Antiqua"/>
+        </w:rPr>
+        <w:t>MeetingID</w:t>
+      </w:r>
+      <w:proofErr w:type="spellEnd"/>
+      <w:r>
+        <w:rPr>
+          <w:rFonts w:ascii="Book Antiqua" w:hAnsi="Book Antiqua"/>
+        </w:rPr>
+        <w:t xml:space="preserve">, </w:t>
+      </w:r>
+      <w:r>
+        <w:rPr>
+          <w:rFonts w:ascii="Book Antiqua" w:hAnsi="Book Antiqua"/>
+        </w:rPr>
+        <w:t xml:space="preserve">time </w:t>
+      </w:r>
+      <w:proofErr w:type="spellStart"/>
+      <w:r>
+        <w:rPr>
+          <w:rFonts w:ascii="Book Antiqua" w:hAnsi="Book Antiqua"/>
+        </w:rPr>
+        <w:t>St</w:t>
       </w:r>
       <w:r>
         <w:rPr>
@@ -6655,18 +6740,21 @@
         </w:rPr>
         <w:t>artTime</w:t>
       </w:r>
+      <w:proofErr w:type="spellEnd"/>
       <w:r>
         <w:rPr>
           <w:rFonts w:ascii="Book Antiqua" w:hAnsi="Book Antiqua"/>
         </w:rPr>
         <w:t xml:space="preserve">, </w:t>
       </w:r>
+      <w:proofErr w:type="spellStart"/>
       <w:r>
         <w:rPr>
           <w:rFonts w:ascii="Book Antiqua" w:hAnsi="Book Antiqua"/>
         </w:rPr>
         <w:t>MemberList</w:t>
       </w:r>
+      <w:proofErr w:type="spellEnd"/>
       <w:r>
         <w:rPr>
           <w:rFonts w:ascii="Book Antiqua" w:hAnsi="Book Antiqua"/>
@@ -6707,8 +6795,44 @@
         <w:rPr>
           <w:rFonts w:ascii="Book Antiqua" w:hAnsi="Book Antiqua"/>
         </w:rPr>
-        <w:t xml:space="preserve"> HostID, QRCode MeetingQR</w:t>
-      </w:r>
+        <w:t xml:space="preserve"> </w:t>
+      </w:r>
+      <w:proofErr w:type="spellStart"/>
+      <w:r>
+        <w:rPr>
+          <w:rFonts w:ascii="Book Antiqua" w:hAnsi="Book Antiqua"/>
+        </w:rPr>
+        <w:t>HostID</w:t>
+      </w:r>
+      <w:proofErr w:type="spellEnd"/>
+      <w:r>
+        <w:rPr>
+          <w:rFonts w:ascii="Book Antiqua" w:hAnsi="Book Antiqua"/>
+        </w:rPr>
+        <w:t xml:space="preserve">, </w:t>
+      </w:r>
+      <w:proofErr w:type="spellStart"/>
+      <w:r>
+        <w:rPr>
+          <w:rFonts w:ascii="Book Antiqua" w:hAnsi="Book Antiqua"/>
+        </w:rPr>
+        <w:t>QRCode</w:t>
+      </w:r>
+      <w:proofErr w:type="spellEnd"/>
+      <w:r>
+        <w:rPr>
+          <w:rFonts w:ascii="Book Antiqua" w:hAnsi="Book Antiqua"/>
+        </w:rPr>
+        <w:t xml:space="preserve"> </w:t>
+      </w:r>
+      <w:proofErr w:type="spellStart"/>
+      <w:r>
+        <w:rPr>
+          <w:rFonts w:ascii="Book Antiqua" w:hAnsi="Book Antiqua"/>
+        </w:rPr>
+        <w:t>MeetingQR</w:t>
+      </w:r>
+      <w:proofErr w:type="spellEnd"/>
       <w:r>
         <w:rPr>
           <w:rFonts w:ascii="Book Antiqua" w:hAnsi="Book Antiqua"/>
@@ -6730,12 +6854,14 @@
         </w:rPr>
         <w:t>传入参数：</w:t>
       </w:r>
+      <w:proofErr w:type="spellStart"/>
       <w:r>
         <w:rPr>
           <w:rFonts w:ascii="Book Antiqua" w:hAnsi="Book Antiqua"/>
         </w:rPr>
         <w:t>StartTime</w:t>
       </w:r>
+      <w:proofErr w:type="spellEnd"/>
       <w:r>
         <w:rPr>
           <w:rFonts w:ascii="Book Antiqua" w:hAnsi="Book Antiqua" w:hint="eastAsia"/>
@@ -6784,12 +6910,14 @@
         </w:rPr>
         <w:t>会议主题，</w:t>
       </w:r>
+      <w:proofErr w:type="spellStart"/>
       <w:r>
         <w:rPr>
           <w:rFonts w:ascii="Book Antiqua" w:hAnsi="Book Antiqua"/>
         </w:rPr>
         <w:t>HostID</w:t>
       </w:r>
+      <w:proofErr w:type="spellEnd"/>
       <w:r>
         <w:rPr>
           <w:rFonts w:ascii="Book Antiqua" w:hAnsi="Book Antiqua" w:hint="eastAsia"/>
@@ -6823,24 +6951,28 @@
         </w:rPr>
         <w:t>传出参数：</w:t>
       </w:r>
+      <w:proofErr w:type="spellStart"/>
       <w:r>
         <w:rPr>
           <w:rFonts w:ascii="Book Antiqua" w:hAnsi="Book Antiqua"/>
         </w:rPr>
         <w:t>MeetingID</w:t>
       </w:r>
+      <w:proofErr w:type="spellEnd"/>
       <w:r>
         <w:rPr>
           <w:rFonts w:ascii="Book Antiqua" w:hAnsi="Book Antiqua" w:hint="eastAsia"/>
         </w:rPr>
         <w:t>当前会议的会议号，</w:t>
       </w:r>
+      <w:proofErr w:type="spellStart"/>
       <w:r>
         <w:rPr>
           <w:rFonts w:ascii="Book Antiqua" w:hAnsi="Book Antiqua"/>
         </w:rPr>
         <w:t>MeetingQR</w:t>
       </w:r>
+      <w:proofErr w:type="spellEnd"/>
       <w:r>
         <w:rPr>
           <w:rFonts w:ascii="Book Antiqua" w:hAnsi="Book Antiqua" w:hint="eastAsia"/>
@@ -6882,6 +7014,8 @@
         </w:rPr>
         <w:t>调用形式：</w:t>
       </w:r>
+      <w:proofErr w:type="spellStart"/>
+      <w:proofErr w:type="gramStart"/>
       <w:r>
         <w:rPr>
           <w:rFonts w:ascii="Book Antiqua" w:hAnsi="Book Antiqua" w:hint="eastAsia"/>
@@ -6898,8 +7032,23 @@
         <w:rPr>
           <w:rFonts w:ascii="Book Antiqua" w:hAnsi="Book Antiqua"/>
         </w:rPr>
-        <w:t xml:space="preserve">File(File </w:t>
-      </w:r>
+        <w:t>File</w:t>
+      </w:r>
+      <w:proofErr w:type="spellEnd"/>
+      <w:r>
+        <w:rPr>
+          <w:rFonts w:ascii="Book Antiqua" w:hAnsi="Book Antiqua"/>
+        </w:rPr>
+        <w:t>(</w:t>
+      </w:r>
+      <w:proofErr w:type="gramEnd"/>
+      <w:r>
+        <w:rPr>
+          <w:rFonts w:ascii="Book Antiqua" w:hAnsi="Book Antiqua"/>
+        </w:rPr>
+        <w:t xml:space="preserve">File </w:t>
+      </w:r>
+      <w:proofErr w:type="spellStart"/>
       <w:r>
         <w:rPr>
           <w:rFonts w:ascii="Book Antiqua" w:hAnsi="Book Antiqua" w:hint="eastAsia"/>
@@ -6912,6 +7061,7 @@
         </w:rPr>
         <w:t>File</w:t>
       </w:r>
+      <w:proofErr w:type="spellEnd"/>
       <w:r>
         <w:rPr>
           <w:rFonts w:ascii="Book Antiqua" w:hAnsi="Book Antiqua"/>
@@ -6933,6 +7083,7 @@
         </w:rPr>
         <w:t>传入参数：</w:t>
       </w:r>
+      <w:proofErr w:type="spellStart"/>
       <w:r>
         <w:rPr>
           <w:rFonts w:ascii="Book Antiqua" w:hAnsi="Book Antiqua" w:hint="eastAsia"/>
@@ -6945,6 +7096,7 @@
         </w:rPr>
         <w:t>File</w:t>
       </w:r>
+      <w:proofErr w:type="spellEnd"/>
       <w:r>
         <w:rPr>
           <w:rFonts w:ascii="Book Antiqua" w:hAnsi="Book Antiqua" w:hint="eastAsia"/>
@@ -7017,7 +7169,15 @@
         <w:rPr>
           <w:rFonts w:ascii="Book Antiqua" w:hAnsi="Book Antiqua"/>
         </w:rPr>
-        <w:t>ile downlo</w:t>
+        <w:t xml:space="preserve">ile </w:t>
+      </w:r>
+      <w:proofErr w:type="spellStart"/>
+      <w:proofErr w:type="gramStart"/>
+      <w:r>
+        <w:rPr>
+          <w:rFonts w:ascii="Book Antiqua" w:hAnsi="Book Antiqua"/>
+        </w:rPr>
+        <w:t>downlo</w:t>
       </w:r>
       <w:r>
         <w:rPr>
@@ -7029,7 +7189,21 @@
         <w:rPr>
           <w:rFonts w:ascii="Book Antiqua" w:hAnsi="Book Antiqua"/>
         </w:rPr>
-        <w:t>File()</w:t>
+        <w:t>File</w:t>
+      </w:r>
+      <w:proofErr w:type="spellEnd"/>
+      <w:r>
+        <w:rPr>
+          <w:rFonts w:ascii="Book Antiqua" w:hAnsi="Book Antiqua"/>
+        </w:rPr>
+        <w:t>(</w:t>
+      </w:r>
+      <w:proofErr w:type="gramEnd"/>
+      <w:r>
+        <w:rPr>
+          <w:rFonts w:ascii="Book Antiqua" w:hAnsi="Book Antiqua"/>
+        </w:rPr>
+        <w:t>)</w:t>
       </w:r>
     </w:p>
     <w:p>
@@ -7131,8 +7305,24 @@
         <w:rPr>
           <w:rFonts w:ascii="Book Antiqua" w:hAnsi="Book Antiqua"/>
         </w:rPr>
-        <w:t xml:space="preserve"> manageFile(</w:t>
-      </w:r>
+        <w:t xml:space="preserve"> </w:t>
+      </w:r>
+      <w:proofErr w:type="spellStart"/>
+      <w:proofErr w:type="gramStart"/>
+      <w:r>
+        <w:rPr>
+          <w:rFonts w:ascii="Book Antiqua" w:hAnsi="Book Antiqua"/>
+        </w:rPr>
+        <w:t>manageFile</w:t>
+      </w:r>
+      <w:proofErr w:type="spellEnd"/>
+      <w:r>
+        <w:rPr>
+          <w:rFonts w:ascii="Book Antiqua" w:hAnsi="Book Antiqua"/>
+        </w:rPr>
+        <w:t>(</w:t>
+      </w:r>
+      <w:proofErr w:type="gramEnd"/>
       <w:r>
         <w:rPr>
           <w:rFonts w:ascii="Book Antiqua" w:hAnsi="Book Antiqua" w:hint="eastAsia"/>
@@ -7167,7 +7357,21 @@
         <w:rPr>
           <w:rFonts w:ascii="Book Antiqua" w:hAnsi="Book Antiqua"/>
         </w:rPr>
-        <w:t>File* MyFile)</w:t>
+        <w:t xml:space="preserve">File* </w:t>
+      </w:r>
+      <w:proofErr w:type="spellStart"/>
+      <w:r>
+        <w:rPr>
+          <w:rFonts w:ascii="Book Antiqua" w:hAnsi="Book Antiqua"/>
+        </w:rPr>
+        <w:t>MyFile</w:t>
+      </w:r>
+      <w:proofErr w:type="spellEnd"/>
+      <w:r>
+        <w:rPr>
+          <w:rFonts w:ascii="Book Antiqua" w:hAnsi="Book Antiqua"/>
+        </w:rPr>
+        <w:t>)</w:t>
       </w:r>
     </w:p>
     <w:p>
@@ -7202,12 +7406,14 @@
         </w:rPr>
         <w:t>对文件的具体操作，</w:t>
       </w:r>
+      <w:proofErr w:type="spellStart"/>
       <w:r>
         <w:rPr>
           <w:rFonts w:ascii="Book Antiqua" w:hAnsi="Book Antiqua"/>
         </w:rPr>
         <w:t>MyFile</w:t>
       </w:r>
+      <w:proofErr w:type="spellEnd"/>
       <w:r>
         <w:rPr>
           <w:rFonts w:ascii="Book Antiqua" w:hAnsi="Book Antiqua" w:hint="eastAsia"/>
@@ -7276,6 +7482,8 @@
         </w:rPr>
         <w:t>调用形式：</w:t>
       </w:r>
+      <w:proofErr w:type="spellStart"/>
+      <w:proofErr w:type="gramStart"/>
       <w:r>
         <w:rPr>
           <w:rFonts w:ascii="Book Antiqua" w:hAnsi="Book Antiqua" w:hint="eastAsia"/>
@@ -7288,12 +7496,14 @@
         </w:rPr>
         <w:t>s</w:t>
       </w:r>
+      <w:proofErr w:type="spellEnd"/>
       <w:r>
         <w:rPr>
           <w:rFonts w:ascii="Book Antiqua" w:hAnsi="Book Antiqua"/>
         </w:rPr>
         <w:t>(</w:t>
       </w:r>
+      <w:proofErr w:type="gramEnd"/>
       <w:r>
         <w:rPr>
           <w:rFonts w:ascii="Book Antiqua" w:hAnsi="Book Antiqua" w:hint="eastAsia"/>
@@ -7316,7 +7526,21 @@
         <w:rPr>
           <w:rFonts w:ascii="Book Antiqua" w:hAnsi="Book Antiqua"/>
         </w:rPr>
-        <w:t>, Note* MyNote)</w:t>
+        <w:t xml:space="preserve">, Note* </w:t>
+      </w:r>
+      <w:proofErr w:type="spellStart"/>
+      <w:r>
+        <w:rPr>
+          <w:rFonts w:ascii="Book Antiqua" w:hAnsi="Book Antiqua"/>
+        </w:rPr>
+        <w:t>MyNote</w:t>
+      </w:r>
+      <w:proofErr w:type="spellEnd"/>
+      <w:r>
+        <w:rPr>
+          <w:rFonts w:ascii="Book Antiqua" w:hAnsi="Book Antiqua"/>
+        </w:rPr>
+        <w:t>)</w:t>
       </w:r>
     </w:p>
     <w:p>
@@ -7351,12 +7575,14 @@
         </w:rPr>
         <w:t>对记录的具体操作，</w:t>
       </w:r>
+      <w:proofErr w:type="spellStart"/>
       <w:r>
         <w:rPr>
           <w:rFonts w:ascii="Book Antiqua" w:hAnsi="Book Antiqua"/>
         </w:rPr>
         <w:t>MyNote</w:t>
       </w:r>
+      <w:proofErr w:type="spellEnd"/>
       <w:r>
         <w:rPr>
           <w:rFonts w:ascii="Book Antiqua" w:hAnsi="Book Antiqua" w:hint="eastAsia"/>
@@ -7435,7 +7661,15 @@
         <w:rPr>
           <w:rFonts w:ascii="Book Antiqua" w:hAnsi="Book Antiqua"/>
         </w:rPr>
-        <w:t xml:space="preserve"> manage</w:t>
+        <w:t xml:space="preserve"> </w:t>
+      </w:r>
+      <w:proofErr w:type="spellStart"/>
+      <w:proofErr w:type="gramStart"/>
+      <w:r>
+        <w:rPr>
+          <w:rFonts w:ascii="Book Antiqua" w:hAnsi="Book Antiqua"/>
+        </w:rPr>
+        <w:t>manage</w:t>
       </w:r>
       <w:r>
         <w:rPr>
@@ -7449,12 +7683,14 @@
         </w:rPr>
         <w:t>s</w:t>
       </w:r>
+      <w:proofErr w:type="spellEnd"/>
       <w:r>
         <w:rPr>
           <w:rFonts w:ascii="Book Antiqua" w:hAnsi="Book Antiqua"/>
         </w:rPr>
         <w:t>(</w:t>
       </w:r>
+      <w:proofErr w:type="gramEnd"/>
       <w:r>
         <w:rPr>
           <w:rFonts w:ascii="Book Antiqua" w:hAnsi="Book Antiqua" w:hint="eastAsia"/>
@@ -7477,7 +7713,21 @@
         <w:rPr>
           <w:rFonts w:ascii="Book Antiqua" w:hAnsi="Book Antiqua"/>
         </w:rPr>
-        <w:t>, Note* MyNote)</w:t>
+        <w:t xml:space="preserve">, Note* </w:t>
+      </w:r>
+      <w:proofErr w:type="spellStart"/>
+      <w:r>
+        <w:rPr>
+          <w:rFonts w:ascii="Book Antiqua" w:hAnsi="Book Antiqua"/>
+        </w:rPr>
+        <w:t>MyNote</w:t>
+      </w:r>
+      <w:proofErr w:type="spellEnd"/>
+      <w:r>
+        <w:rPr>
+          <w:rFonts w:ascii="Book Antiqua" w:hAnsi="Book Antiqua"/>
+        </w:rPr>
+        <w:t>)</w:t>
       </w:r>
     </w:p>
     <w:p>
@@ -7512,12 +7762,14 @@
         </w:rPr>
         <w:t>对记录的具体操作，</w:t>
       </w:r>
+      <w:proofErr w:type="spellStart"/>
       <w:r>
         <w:rPr>
           <w:rFonts w:ascii="Book Antiqua" w:hAnsi="Book Antiqua"/>
         </w:rPr>
         <w:t>MyNote</w:t>
       </w:r>
+      <w:proofErr w:type="spellEnd"/>
       <w:r>
         <w:rPr>
           <w:rFonts w:ascii="Book Antiqua" w:hAnsi="Book Antiqua" w:hint="eastAsia"/>
@@ -7619,17 +7871,27 @@
         </w:rPr>
         <w:t>调用形式：</w:t>
       </w:r>
+      <w:proofErr w:type="spellStart"/>
       <w:r>
         <w:rPr>
           <w:rFonts w:ascii="Book Antiqua" w:hAnsi="Book Antiqua"/>
         </w:rPr>
         <w:t>AttendList</w:t>
       </w:r>
-      <w:r>
-        <w:rPr>
-          <w:rFonts w:ascii="Book Antiqua" w:hAnsi="Book Antiqua"/>
-        </w:rPr>
-        <w:t xml:space="preserve"> checkA</w:t>
+      <w:proofErr w:type="spellEnd"/>
+      <w:r>
+        <w:rPr>
+          <w:rFonts w:ascii="Book Antiqua" w:hAnsi="Book Antiqua"/>
+        </w:rPr>
+        <w:t xml:space="preserve"> </w:t>
+      </w:r>
+      <w:proofErr w:type="spellStart"/>
+      <w:proofErr w:type="gramStart"/>
+      <w:r>
+        <w:rPr>
+          <w:rFonts w:ascii="Book Antiqua" w:hAnsi="Book Antiqua"/>
+        </w:rPr>
+        <w:t>checkA</w:t>
       </w:r>
       <w:r>
         <w:rPr>
@@ -7637,12 +7899,14 @@
         </w:rPr>
         <w:t>ttendance</w:t>
       </w:r>
+      <w:proofErr w:type="spellEnd"/>
       <w:r>
         <w:rPr>
           <w:rFonts w:ascii="Book Antiqua" w:hAnsi="Book Antiqua"/>
         </w:rPr>
         <w:t>(</w:t>
       </w:r>
+      <w:proofErr w:type="gramEnd"/>
       <w:r>
         <w:rPr>
           <w:rFonts w:ascii="Book Antiqua" w:hAnsi="Book Antiqua" w:hint="eastAsia"/>
@@ -7653,7 +7917,21 @@
         <w:rPr>
           <w:rFonts w:ascii="Book Antiqua" w:hAnsi="Book Antiqua"/>
         </w:rPr>
-        <w:t xml:space="preserve"> UserID, </w:t>
+        <w:t xml:space="preserve"> </w:t>
+      </w:r>
+      <w:proofErr w:type="spellStart"/>
+      <w:r>
+        <w:rPr>
+          <w:rFonts w:ascii="Book Antiqua" w:hAnsi="Book Antiqua"/>
+        </w:rPr>
+        <w:t>UserID</w:t>
+      </w:r>
+      <w:proofErr w:type="spellEnd"/>
+      <w:r>
+        <w:rPr>
+          <w:rFonts w:ascii="Book Antiqua" w:hAnsi="Book Antiqua"/>
+        </w:rPr>
+        <w:t xml:space="preserve">, </w:t>
       </w:r>
       <w:r>
         <w:rPr>
@@ -7661,11 +7939,19 @@
         </w:rPr>
         <w:t xml:space="preserve">int </w:t>
       </w:r>
-      <w:r>
-        <w:rPr>
-          <w:rFonts w:ascii="Book Antiqua" w:hAnsi="Book Antiqua"/>
-        </w:rPr>
-        <w:t>MeetingID)</w:t>
+      <w:proofErr w:type="spellStart"/>
+      <w:r>
+        <w:rPr>
+          <w:rFonts w:ascii="Book Antiqua" w:hAnsi="Book Antiqua"/>
+        </w:rPr>
+        <w:t>MeetingID</w:t>
+      </w:r>
+      <w:proofErr w:type="spellEnd"/>
+      <w:r>
+        <w:rPr>
+          <w:rFonts w:ascii="Book Antiqua" w:hAnsi="Book Antiqua"/>
+        </w:rPr>
+        <w:t>)</w:t>
       </w:r>
     </w:p>
     <w:p>
@@ -7682,12 +7968,14 @@
         </w:rPr>
         <w:t>传入参数：</w:t>
       </w:r>
+      <w:proofErr w:type="spellStart"/>
       <w:r>
         <w:rPr>
           <w:rFonts w:ascii="Book Antiqua" w:hAnsi="Book Antiqua"/>
         </w:rPr>
         <w:t>UserID</w:t>
       </w:r>
+      <w:proofErr w:type="spellEnd"/>
       <w:r>
         <w:rPr>
           <w:rFonts w:ascii="Book Antiqua" w:hAnsi="Book Antiqua" w:hint="eastAsia"/>
@@ -7718,12 +8006,14 @@
         </w:rPr>
         <w:t xml:space="preserve"> </w:t>
       </w:r>
+      <w:proofErr w:type="spellStart"/>
       <w:r>
         <w:rPr>
           <w:rFonts w:ascii="Book Antiqua" w:hAnsi="Book Antiqua"/>
         </w:rPr>
         <w:t>MeetingID</w:t>
       </w:r>
+      <w:proofErr w:type="spellEnd"/>
       <w:r>
         <w:rPr>
           <w:rFonts w:ascii="Book Antiqua" w:hAnsi="Book Antiqua" w:hint="eastAsia"/>
@@ -7798,11 +8088,27 @@
         </w:rPr>
         <w:t>调用形式：</w:t>
       </w:r>
-      <w:r>
-        <w:rPr>
-          <w:rFonts w:ascii="Book Antiqua" w:hAnsi="Book Antiqua"/>
-        </w:rPr>
-        <w:t>ScheduleList s</w:t>
+      <w:proofErr w:type="spellStart"/>
+      <w:r>
+        <w:rPr>
+          <w:rFonts w:ascii="Book Antiqua" w:hAnsi="Book Antiqua"/>
+        </w:rPr>
+        <w:t>ScheduleList</w:t>
+      </w:r>
+      <w:proofErr w:type="spellEnd"/>
+      <w:r>
+        <w:rPr>
+          <w:rFonts w:ascii="Book Antiqua" w:hAnsi="Book Antiqua"/>
+        </w:rPr>
+        <w:t xml:space="preserve"> </w:t>
+      </w:r>
+      <w:proofErr w:type="spellStart"/>
+      <w:proofErr w:type="gramStart"/>
+      <w:r>
+        <w:rPr>
+          <w:rFonts w:ascii="Book Antiqua" w:hAnsi="Book Antiqua"/>
+        </w:rPr>
+        <w:t>s</w:t>
       </w:r>
       <w:r>
         <w:rPr>
@@ -7814,7 +8120,21 @@
         <w:rPr>
           <w:rFonts w:ascii="Book Antiqua" w:hAnsi="Book Antiqua"/>
         </w:rPr>
-        <w:t>Schedule()</w:t>
+        <w:t>Schedule</w:t>
+      </w:r>
+      <w:proofErr w:type="spellEnd"/>
+      <w:r>
+        <w:rPr>
+          <w:rFonts w:ascii="Book Antiqua" w:hAnsi="Book Antiqua"/>
+        </w:rPr>
+        <w:t>(</w:t>
+      </w:r>
+      <w:proofErr w:type="gramEnd"/>
+      <w:r>
+        <w:rPr>
+          <w:rFonts w:ascii="Book Antiqua" w:hAnsi="Book Antiqua"/>
+        </w:rPr>
+        <w:t>)</w:t>
       </w:r>
     </w:p>
     <w:p>
@@ -7905,12 +8225,22 @@
         </w:rPr>
         <w:t xml:space="preserve"> </w:t>
       </w:r>
-      <w:r>
-        <w:rPr>
-          <w:rFonts w:ascii="Book Antiqua" w:hAnsi="Book Antiqua"/>
-        </w:rPr>
-        <w:t>createSchedule(</w:t>
-      </w:r>
+      <w:proofErr w:type="spellStart"/>
+      <w:proofErr w:type="gramStart"/>
+      <w:r>
+        <w:rPr>
+          <w:rFonts w:ascii="Book Antiqua" w:hAnsi="Book Antiqua"/>
+        </w:rPr>
+        <w:t>createSchedule</w:t>
+      </w:r>
+      <w:proofErr w:type="spellEnd"/>
+      <w:r>
+        <w:rPr>
+          <w:rFonts w:ascii="Book Antiqua" w:hAnsi="Book Antiqua"/>
+        </w:rPr>
+        <w:t>(</w:t>
+      </w:r>
+      <w:proofErr w:type="gramEnd"/>
       <w:r>
         <w:rPr>
           <w:rFonts w:ascii="Book Antiqua" w:hAnsi="Book Antiqua"/>
@@ -7921,8 +8251,16 @@
         <w:rPr>
           <w:rFonts w:ascii="Book Antiqua" w:hAnsi="Book Antiqua"/>
         </w:rPr>
-        <w:t xml:space="preserve"> MeetingID</w:t>
-      </w:r>
+        <w:t xml:space="preserve"> </w:t>
+      </w:r>
+      <w:proofErr w:type="spellStart"/>
+      <w:r>
+        <w:rPr>
+          <w:rFonts w:ascii="Book Antiqua" w:hAnsi="Book Antiqua"/>
+        </w:rPr>
+        <w:t>MeetingID</w:t>
+      </w:r>
+      <w:proofErr w:type="spellEnd"/>
       <w:r>
         <w:rPr>
           <w:rFonts w:ascii="Book Antiqua" w:hAnsi="Book Antiqua" w:hint="eastAsia"/>
@@ -7951,8 +8289,16 @@
         <w:rPr>
           <w:rFonts w:ascii="Book Antiqua" w:hAnsi="Book Antiqua"/>
         </w:rPr>
-        <w:t xml:space="preserve"> StartTime</w:t>
-      </w:r>
+        <w:t xml:space="preserve"> </w:t>
+      </w:r>
+      <w:proofErr w:type="spellStart"/>
+      <w:r>
+        <w:rPr>
+          <w:rFonts w:ascii="Book Antiqua" w:hAnsi="Book Antiqua"/>
+        </w:rPr>
+        <w:t>StartTime</w:t>
+      </w:r>
+      <w:proofErr w:type="spellEnd"/>
       <w:r>
         <w:rPr>
           <w:rFonts w:ascii="Book Antiqua" w:hAnsi="Book Antiqua"/>
@@ -7974,12 +8320,14 @@
         </w:rPr>
         <w:t>传入参数：</w:t>
       </w:r>
+      <w:proofErr w:type="spellStart"/>
       <w:r>
         <w:rPr>
           <w:rFonts w:ascii="Book Antiqua" w:hAnsi="Book Antiqua"/>
         </w:rPr>
         <w:t>MeetingID</w:t>
       </w:r>
+      <w:proofErr w:type="spellEnd"/>
       <w:r>
         <w:rPr>
           <w:rFonts w:ascii="Book Antiqua" w:hAnsi="Book Antiqua" w:hint="eastAsia"/>
@@ -7998,12 +8346,14 @@
         </w:rPr>
         <w:t>会议主题，</w:t>
       </w:r>
+      <w:proofErr w:type="spellStart"/>
       <w:r>
         <w:rPr>
           <w:rFonts w:ascii="Book Antiqua" w:hAnsi="Book Antiqua"/>
         </w:rPr>
         <w:t>StartTime</w:t>
       </w:r>
+      <w:proofErr w:type="spellEnd"/>
       <w:r>
         <w:rPr>
           <w:rFonts w:ascii="Book Antiqua" w:hAnsi="Book Antiqua" w:hint="eastAsia"/>
@@ -8144,23 +8494,33 @@
         </w:rPr>
         <w:t>调用形式：</w:t>
       </w:r>
+      <w:proofErr w:type="spellStart"/>
       <w:r>
         <w:rPr>
           <w:rFonts w:ascii="Book Antiqua" w:hAnsi="Book Antiqua" w:hint="eastAsia"/>
         </w:rPr>
         <w:t>img</w:t>
       </w:r>
+      <w:proofErr w:type="spellEnd"/>
       <w:r>
         <w:rPr>
           <w:rFonts w:ascii="Book Antiqua" w:hAnsi="Book Antiqua"/>
         </w:rPr>
         <w:t xml:space="preserve"> </w:t>
       </w:r>
-      <w:r>
-        <w:rPr>
-          <w:rFonts w:ascii="Book Antiqua" w:hAnsi="Book Antiqua"/>
-        </w:rPr>
-        <w:t>Camera()</w:t>
+      <w:proofErr w:type="gramStart"/>
+      <w:r>
+        <w:rPr>
+          <w:rFonts w:ascii="Book Antiqua" w:hAnsi="Book Antiqua"/>
+        </w:rPr>
+        <w:t>Camera(</w:t>
+      </w:r>
+      <w:proofErr w:type="gramEnd"/>
+      <w:r>
+        <w:rPr>
+          <w:rFonts w:ascii="Book Antiqua" w:hAnsi="Book Antiqua"/>
+        </w:rPr>
+        <w:t>)</w:t>
       </w:r>
     </w:p>
     <w:p>
@@ -8251,17 +8611,27 @@
         </w:rPr>
         <w:t xml:space="preserve"> </w:t>
       </w:r>
+      <w:proofErr w:type="spellStart"/>
+      <w:proofErr w:type="gramStart"/>
       <w:r>
         <w:rPr>
           <w:rFonts w:ascii="Book Antiqua" w:hAnsi="Book Antiqua"/>
         </w:rPr>
         <w:t>getLocation</w:t>
       </w:r>
-      <w:r>
-        <w:rPr>
-          <w:rFonts w:ascii="Book Antiqua" w:hAnsi="Book Antiqua"/>
-        </w:rPr>
-        <w:t>()</w:t>
+      <w:proofErr w:type="spellEnd"/>
+      <w:r>
+        <w:rPr>
+          <w:rFonts w:ascii="Book Antiqua" w:hAnsi="Book Antiqua"/>
+        </w:rPr>
+        <w:t>(</w:t>
+      </w:r>
+      <w:proofErr w:type="gramEnd"/>
+      <w:r>
+        <w:rPr>
+          <w:rFonts w:ascii="Book Antiqua" w:hAnsi="Book Antiqua"/>
+        </w:rPr>
+        <w:t>)</w:t>
       </w:r>
     </w:p>
     <w:p>
@@ -8391,6 +8761,8 @@
         </w:rPr>
         <w:t xml:space="preserve">ool </w:t>
       </w:r>
+      <w:proofErr w:type="spellStart"/>
+      <w:proofErr w:type="gramStart"/>
       <w:r>
         <w:rPr>
           <w:rFonts w:ascii="Book Antiqua" w:hAnsi="Book Antiqua"/>
@@ -8403,18 +8775,42 @@
         </w:rPr>
         <w:t>Info</w:t>
       </w:r>
+      <w:proofErr w:type="spellEnd"/>
       <w:r>
         <w:rPr>
           <w:rFonts w:ascii="Book Antiqua" w:hAnsi="Book Antiqua" w:hint="eastAsia"/>
         </w:rPr>
         <w:t>(</w:t>
       </w:r>
-      <w:r>
-        <w:rPr>
-          <w:rFonts w:ascii="Book Antiqua" w:hAnsi="Book Antiqua"/>
-        </w:rPr>
-        <w:t>String InfoType, String InfoContent</w:t>
-      </w:r>
+      <w:proofErr w:type="gramEnd"/>
+      <w:r>
+        <w:rPr>
+          <w:rFonts w:ascii="Book Antiqua" w:hAnsi="Book Antiqua"/>
+        </w:rPr>
+        <w:t xml:space="preserve">String </w:t>
+      </w:r>
+      <w:proofErr w:type="spellStart"/>
+      <w:r>
+        <w:rPr>
+          <w:rFonts w:ascii="Book Antiqua" w:hAnsi="Book Antiqua"/>
+        </w:rPr>
+        <w:t>InfoType</w:t>
+      </w:r>
+      <w:proofErr w:type="spellEnd"/>
+      <w:r>
+        <w:rPr>
+          <w:rFonts w:ascii="Book Antiqua" w:hAnsi="Book Antiqua"/>
+        </w:rPr>
+        <w:t xml:space="preserve">, String </w:t>
+      </w:r>
+      <w:proofErr w:type="spellStart"/>
+      <w:r>
+        <w:rPr>
+          <w:rFonts w:ascii="Book Antiqua" w:hAnsi="Book Antiqua"/>
+        </w:rPr>
+        <w:t>InfoContent</w:t>
+      </w:r>
+      <w:proofErr w:type="spellEnd"/>
       <w:r>
         <w:rPr>
           <w:rFonts w:ascii="Book Antiqua" w:hAnsi="Book Antiqua" w:hint="eastAsia"/>
@@ -8448,12 +8844,14 @@
         </w:rPr>
         <w:t>传入参数：</w:t>
       </w:r>
+      <w:proofErr w:type="spellStart"/>
       <w:r>
         <w:rPr>
           <w:rFonts w:ascii="Book Antiqua" w:hAnsi="Book Antiqua"/>
         </w:rPr>
         <w:t>InfoType</w:t>
       </w:r>
+      <w:proofErr w:type="spellEnd"/>
       <w:r>
         <w:rPr>
           <w:rFonts w:ascii="Book Antiqua" w:hAnsi="Book Antiqua" w:hint="eastAsia"/>
@@ -8466,12 +8864,14 @@
         </w:rPr>
         <w:t>，</w:t>
       </w:r>
+      <w:proofErr w:type="spellStart"/>
       <w:r>
         <w:rPr>
           <w:rFonts w:ascii="Book Antiqua" w:hAnsi="Book Antiqua"/>
         </w:rPr>
         <w:t>InfoContent</w:t>
       </w:r>
+      <w:proofErr w:type="spellEnd"/>
       <w:r>
         <w:rPr>
           <w:rFonts w:ascii="Book Antiqua" w:hAnsi="Book Antiqua" w:hint="eastAsia"/>
@@ -8562,20 +8962,44 @@
         <w:rPr>
           <w:rFonts w:ascii="Book Antiqua" w:hAnsi="Book Antiqua"/>
         </w:rPr>
-        <w:t>ool Send</w:t>
-      </w:r>
-      <w:r>
-        <w:rPr>
-          <w:rFonts w:ascii="Book Antiqua" w:hAnsi="Book Antiqua" w:hint="eastAsia"/>
-        </w:rPr>
-        <w:t>File(</w:t>
-      </w:r>
-      <w:r>
-        <w:rPr>
-          <w:rFonts w:ascii="Book Antiqua" w:hAnsi="Book Antiqua"/>
-        </w:rPr>
-        <w:t>File MeetingFile</w:t>
-      </w:r>
+        <w:t xml:space="preserve">ool </w:t>
+      </w:r>
+      <w:proofErr w:type="spellStart"/>
+      <w:proofErr w:type="gramStart"/>
+      <w:r>
+        <w:rPr>
+          <w:rFonts w:ascii="Book Antiqua" w:hAnsi="Book Antiqua"/>
+        </w:rPr>
+        <w:t>Send</w:t>
+      </w:r>
+      <w:r>
+        <w:rPr>
+          <w:rFonts w:ascii="Book Antiqua" w:hAnsi="Book Antiqua" w:hint="eastAsia"/>
+        </w:rPr>
+        <w:t>File</w:t>
+      </w:r>
+      <w:proofErr w:type="spellEnd"/>
+      <w:r>
+        <w:rPr>
+          <w:rFonts w:ascii="Book Antiqua" w:hAnsi="Book Antiqua" w:hint="eastAsia"/>
+        </w:rPr>
+        <w:t>(</w:t>
+      </w:r>
+      <w:proofErr w:type="gramEnd"/>
+      <w:r>
+        <w:rPr>
+          <w:rFonts w:ascii="Book Antiqua" w:hAnsi="Book Antiqua"/>
+        </w:rPr>
+        <w:t xml:space="preserve">File </w:t>
+      </w:r>
+      <w:proofErr w:type="spellStart"/>
+      <w:r>
+        <w:rPr>
+          <w:rFonts w:ascii="Book Antiqua" w:hAnsi="Book Antiqua"/>
+        </w:rPr>
+        <w:t>MeetingFile</w:t>
+      </w:r>
+      <w:proofErr w:type="spellEnd"/>
       <w:r>
         <w:rPr>
           <w:rFonts w:ascii="Book Antiqua" w:hAnsi="Book Antiqua" w:hint="eastAsia"/>
@@ -8603,12 +9027,14 @@
         </w:rPr>
         <w:t>传入参数：</w:t>
       </w:r>
+      <w:proofErr w:type="spellStart"/>
       <w:r>
         <w:rPr>
           <w:rFonts w:ascii="Book Antiqua" w:hAnsi="Book Antiqua"/>
         </w:rPr>
         <w:t>MeetingFile</w:t>
       </w:r>
+      <w:proofErr w:type="spellEnd"/>
       <w:r>
         <w:rPr>
           <w:rFonts w:ascii="Book Antiqua" w:hAnsi="Book Antiqua" w:hint="eastAsia"/>
@@ -8710,6 +9136,8 @@
         </w:rPr>
         <w:t>调用形式：</w:t>
       </w:r>
+      <w:proofErr w:type="spellStart"/>
+      <w:proofErr w:type="gramStart"/>
       <w:r>
         <w:rPr>
           <w:rFonts w:ascii="Book Antiqua" w:hAnsi="Book Antiqua"/>
@@ -8726,14 +9154,30 @@
         <w:rPr>
           <w:rFonts w:ascii="Book Antiqua" w:hAnsi="Book Antiqua"/>
         </w:rPr>
-        <w:t>Info(</w:t>
-      </w:r>
-      <w:r>
-        <w:rPr>
-          <w:rFonts w:ascii="Book Antiqua" w:hAnsi="Book Antiqua"/>
-        </w:rPr>
-        <w:t>String UserID</w:t>
-      </w:r>
+        <w:t>Info</w:t>
+      </w:r>
+      <w:proofErr w:type="spellEnd"/>
+      <w:r>
+        <w:rPr>
+          <w:rFonts w:ascii="Book Antiqua" w:hAnsi="Book Antiqua"/>
+        </w:rPr>
+        <w:t>(</w:t>
+      </w:r>
+      <w:proofErr w:type="gramEnd"/>
+      <w:r>
+        <w:rPr>
+          <w:rFonts w:ascii="Book Antiqua" w:hAnsi="Book Antiqua"/>
+        </w:rPr>
+        <w:t xml:space="preserve">String </w:t>
+      </w:r>
+      <w:proofErr w:type="spellStart"/>
+      <w:r>
+        <w:rPr>
+          <w:rFonts w:ascii="Book Antiqua" w:hAnsi="Book Antiqua"/>
+        </w:rPr>
+        <w:t>UserID</w:t>
+      </w:r>
+      <w:proofErr w:type="spellEnd"/>
       <w:r>
         <w:rPr>
           <w:rFonts w:ascii="Book Antiqua" w:hAnsi="Book Antiqua"/>
@@ -8754,18 +9198,28 @@
         </w:rPr>
         <w:t>传入参数：</w:t>
       </w:r>
+      <w:proofErr w:type="spellStart"/>
       <w:r>
         <w:rPr>
           <w:rFonts w:ascii="Book Antiqua" w:hAnsi="Book Antiqua"/>
         </w:rPr>
         <w:t>UserID</w:t>
       </w:r>
-      <w:r>
-        <w:rPr>
-          <w:rFonts w:ascii="Book Antiqua" w:hAnsi="Book Antiqua" w:hint="eastAsia"/>
-        </w:rPr>
-        <w:t>参会者用户</w:t>
-      </w:r>
+      <w:proofErr w:type="spellEnd"/>
+      <w:r>
+        <w:rPr>
+          <w:rFonts w:ascii="Book Antiqua" w:hAnsi="Book Antiqua" w:hint="eastAsia"/>
+        </w:rPr>
+        <w:t>参会</w:t>
+      </w:r>
+      <w:proofErr w:type="gramStart"/>
+      <w:r>
+        <w:rPr>
+          <w:rFonts w:ascii="Book Antiqua" w:hAnsi="Book Antiqua" w:hint="eastAsia"/>
+        </w:rPr>
+        <w:t>者用户</w:t>
+      </w:r>
+      <w:proofErr w:type="gramEnd"/>
       <w:r>
         <w:rPr>
           <w:rFonts w:ascii="Book Antiqua" w:hAnsi="Book Antiqua" w:hint="eastAsia"/>
@@ -8792,36 +9246,42 @@
         </w:rPr>
         <w:t>传出参数：</w:t>
       </w:r>
+      <w:proofErr w:type="spellStart"/>
       <w:r>
         <w:rPr>
           <w:rFonts w:ascii="Book Antiqua" w:hAnsi="Book Antiqua"/>
         </w:rPr>
         <w:t>MeetingID</w:t>
       </w:r>
+      <w:proofErr w:type="spellEnd"/>
       <w:r>
         <w:rPr>
           <w:rFonts w:ascii="Book Antiqua" w:hAnsi="Book Antiqua"/>
         </w:rPr>
         <w:t>会议号，</w:t>
       </w:r>
+      <w:proofErr w:type="spellStart"/>
       <w:r>
         <w:rPr>
           <w:rFonts w:ascii="Book Antiqua" w:hAnsi="Book Antiqua"/>
         </w:rPr>
         <w:t>AlarmTime</w:t>
       </w:r>
+      <w:proofErr w:type="spellEnd"/>
       <w:r>
         <w:rPr>
           <w:rFonts w:ascii="Book Antiqua" w:hAnsi="Book Antiqua"/>
         </w:rPr>
         <w:t>会议的提醒时间，</w:t>
       </w:r>
+      <w:proofErr w:type="spellStart"/>
       <w:r>
         <w:rPr>
           <w:rFonts w:ascii="Book Antiqua" w:hAnsi="Book Antiqua"/>
         </w:rPr>
         <w:t>StartTime</w:t>
       </w:r>
+      <w:proofErr w:type="spellEnd"/>
       <w:r>
         <w:rPr>
           <w:rFonts w:ascii="Book Antiqua" w:hAnsi="Book Antiqua"/>
@@ -8862,11 +9322,41 @@
         </w:rPr>
         <w:t>调用形式：</w:t>
       </w:r>
-      <w:r>
-        <w:rPr>
-          <w:rFonts w:ascii="Book Antiqua" w:hAnsi="Book Antiqua"/>
-        </w:rPr>
-        <w:t>createSchedule(Meeting meet, time AlarmTime)</w:t>
+      <w:proofErr w:type="spellStart"/>
+      <w:proofErr w:type="gramStart"/>
+      <w:r>
+        <w:rPr>
+          <w:rFonts w:ascii="Book Antiqua" w:hAnsi="Book Antiqua"/>
+        </w:rPr>
+        <w:t>createSchedule</w:t>
+      </w:r>
+      <w:proofErr w:type="spellEnd"/>
+      <w:r>
+        <w:rPr>
+          <w:rFonts w:ascii="Book Antiqua" w:hAnsi="Book Antiqua"/>
+        </w:rPr>
+        <w:t>(</w:t>
+      </w:r>
+      <w:proofErr w:type="gramEnd"/>
+      <w:r>
+        <w:rPr>
+          <w:rFonts w:ascii="Book Antiqua" w:hAnsi="Book Antiqua"/>
+        </w:rPr>
+        <w:t xml:space="preserve">Meeting meet, time </w:t>
+      </w:r>
+      <w:proofErr w:type="spellStart"/>
+      <w:r>
+        <w:rPr>
+          <w:rFonts w:ascii="Book Antiqua" w:hAnsi="Book Antiqua"/>
+        </w:rPr>
+        <w:t>AlarmTime</w:t>
+      </w:r>
+      <w:proofErr w:type="spellEnd"/>
+      <w:r>
+        <w:rPr>
+          <w:rFonts w:ascii="Book Antiqua" w:hAnsi="Book Antiqua"/>
+        </w:rPr>
+        <w:t>)</w:t>
       </w:r>
     </w:p>
     <w:p>
@@ -8942,11 +9432,41 @@
         </w:rPr>
         <w:t>调用形式：</w:t>
       </w:r>
-      <w:r>
-        <w:rPr>
-          <w:rFonts w:ascii="Book Antiqua" w:hAnsi="Book Antiqua"/>
-        </w:rPr>
-        <w:t>getSignInfo(int MeetingID)</w:t>
+      <w:proofErr w:type="spellStart"/>
+      <w:proofErr w:type="gramStart"/>
+      <w:r>
+        <w:rPr>
+          <w:rFonts w:ascii="Book Antiqua" w:hAnsi="Book Antiqua"/>
+        </w:rPr>
+        <w:t>getSignInfo</w:t>
+      </w:r>
+      <w:proofErr w:type="spellEnd"/>
+      <w:r>
+        <w:rPr>
+          <w:rFonts w:ascii="Book Antiqua" w:hAnsi="Book Antiqua"/>
+        </w:rPr>
+        <w:t>(</w:t>
+      </w:r>
+      <w:proofErr w:type="gramEnd"/>
+      <w:r>
+        <w:rPr>
+          <w:rFonts w:ascii="Book Antiqua" w:hAnsi="Book Antiqua"/>
+        </w:rPr>
+        <w:t xml:space="preserve">int </w:t>
+      </w:r>
+      <w:proofErr w:type="spellStart"/>
+      <w:r>
+        <w:rPr>
+          <w:rFonts w:ascii="Book Antiqua" w:hAnsi="Book Antiqua"/>
+        </w:rPr>
+        <w:t>MeetingID</w:t>
+      </w:r>
+      <w:proofErr w:type="spellEnd"/>
+      <w:r>
+        <w:rPr>
+          <w:rFonts w:ascii="Book Antiqua" w:hAnsi="Book Antiqua"/>
+        </w:rPr>
+        <w:t>)</w:t>
       </w:r>
     </w:p>
     <w:p>
@@ -8962,12 +9482,14 @@
         </w:rPr>
         <w:t>传入参数：</w:t>
       </w:r>
+      <w:proofErr w:type="spellStart"/>
       <w:r>
         <w:rPr>
           <w:rFonts w:ascii="Book Antiqua" w:hAnsi="Book Antiqua"/>
         </w:rPr>
         <w:t>MeetingID</w:t>
       </w:r>
+      <w:proofErr w:type="spellEnd"/>
       <w:r>
         <w:rPr>
           <w:rFonts w:ascii="Book Antiqua" w:hAnsi="Book Antiqua"/>
@@ -9022,11 +9544,47 @@
         </w:rPr>
         <w:t>调用形式：</w:t>
       </w:r>
-      <w:r>
-        <w:rPr>
-          <w:rFonts w:ascii="Book Antiqua" w:hAnsi="Book Antiqua"/>
-        </w:rPr>
-        <w:t>Sign(int MeetingID, int UserID)</w:t>
+      <w:proofErr w:type="gramStart"/>
+      <w:r>
+        <w:rPr>
+          <w:rFonts w:ascii="Book Antiqua" w:hAnsi="Book Antiqua"/>
+        </w:rPr>
+        <w:t>Sign(</w:t>
+      </w:r>
+      <w:proofErr w:type="gramEnd"/>
+      <w:r>
+        <w:rPr>
+          <w:rFonts w:ascii="Book Antiqua" w:hAnsi="Book Antiqua"/>
+        </w:rPr>
+        <w:t xml:space="preserve">int </w:t>
+      </w:r>
+      <w:proofErr w:type="spellStart"/>
+      <w:r>
+        <w:rPr>
+          <w:rFonts w:ascii="Book Antiqua" w:hAnsi="Book Antiqua"/>
+        </w:rPr>
+        <w:t>MeetingID</w:t>
+      </w:r>
+      <w:proofErr w:type="spellEnd"/>
+      <w:r>
+        <w:rPr>
+          <w:rFonts w:ascii="Book Antiqua" w:hAnsi="Book Antiqua"/>
+        </w:rPr>
+        <w:t xml:space="preserve">, int </w:t>
+      </w:r>
+      <w:proofErr w:type="spellStart"/>
+      <w:r>
+        <w:rPr>
+          <w:rFonts w:ascii="Book Antiqua" w:hAnsi="Book Antiqua"/>
+        </w:rPr>
+        <w:t>UserID</w:t>
+      </w:r>
+      <w:proofErr w:type="spellEnd"/>
+      <w:r>
+        <w:rPr>
+          <w:rFonts w:ascii="Book Antiqua" w:hAnsi="Book Antiqua"/>
+        </w:rPr>
+        <w:t>)</w:t>
       </w:r>
     </w:p>
     <w:p>
@@ -9042,24 +9600,28 @@
         </w:rPr>
         <w:t>传入参数：</w:t>
       </w:r>
+      <w:proofErr w:type="spellStart"/>
       <w:r>
         <w:rPr>
           <w:rFonts w:ascii="Book Antiqua" w:hAnsi="Book Antiqua"/>
         </w:rPr>
         <w:t>MeetingID</w:t>
       </w:r>
+      <w:proofErr w:type="spellEnd"/>
       <w:r>
         <w:rPr>
           <w:rFonts w:ascii="Book Antiqua" w:hAnsi="Book Antiqua"/>
         </w:rPr>
         <w:t>所要签到的会议号，</w:t>
       </w:r>
+      <w:proofErr w:type="spellStart"/>
       <w:r>
         <w:rPr>
           <w:rFonts w:ascii="Book Antiqua" w:hAnsi="Book Antiqua"/>
         </w:rPr>
         <w:t>UserID</w:t>
       </w:r>
+      <w:proofErr w:type="spellEnd"/>
       <w:r>
         <w:rPr>
           <w:rFonts w:ascii="Book Antiqua" w:hAnsi="Book Antiqua"/>
@@ -9120,11 +9682,55 @@
         </w:rPr>
         <w:t>调用形式：</w:t>
       </w:r>
-      <w:r>
-        <w:rPr>
-          <w:rFonts w:ascii="Book Antiqua" w:hAnsi="Book Antiqua"/>
-        </w:rPr>
-        <w:t>getFileInfo(string FileName, int MeetingID)</w:t>
+      <w:proofErr w:type="spellStart"/>
+      <w:proofErr w:type="gramStart"/>
+      <w:r>
+        <w:rPr>
+          <w:rFonts w:ascii="Book Antiqua" w:hAnsi="Book Antiqua"/>
+        </w:rPr>
+        <w:t>getFileInfo</w:t>
+      </w:r>
+      <w:proofErr w:type="spellEnd"/>
+      <w:r>
+        <w:rPr>
+          <w:rFonts w:ascii="Book Antiqua" w:hAnsi="Book Antiqua"/>
+        </w:rPr>
+        <w:t>(</w:t>
+      </w:r>
+      <w:proofErr w:type="gramEnd"/>
+      <w:r>
+        <w:rPr>
+          <w:rFonts w:ascii="Book Antiqua" w:hAnsi="Book Antiqua"/>
+        </w:rPr>
+        <w:t xml:space="preserve">string </w:t>
+      </w:r>
+      <w:proofErr w:type="spellStart"/>
+      <w:r>
+        <w:rPr>
+          <w:rFonts w:ascii="Book Antiqua" w:hAnsi="Book Antiqua"/>
+        </w:rPr>
+        <w:t>FileName</w:t>
+      </w:r>
+      <w:proofErr w:type="spellEnd"/>
+      <w:r>
+        <w:rPr>
+          <w:rFonts w:ascii="Book Antiqua" w:hAnsi="Book Antiqua"/>
+        </w:rPr>
+        <w:t xml:space="preserve">, int </w:t>
+      </w:r>
+      <w:proofErr w:type="spellStart"/>
+      <w:r>
+        <w:rPr>
+          <w:rFonts w:ascii="Book Antiqua" w:hAnsi="Book Antiqua"/>
+        </w:rPr>
+        <w:t>MeetingID</w:t>
+      </w:r>
+      <w:proofErr w:type="spellEnd"/>
+      <w:r>
+        <w:rPr>
+          <w:rFonts w:ascii="Book Antiqua" w:hAnsi="Book Antiqua"/>
+        </w:rPr>
+        <w:t>)</w:t>
       </w:r>
     </w:p>
     <w:p>
@@ -9140,29 +9746,41 @@
         </w:rPr>
         <w:t>传入参数：</w:t>
       </w:r>
+      <w:proofErr w:type="spellStart"/>
       <w:r>
         <w:rPr>
           <w:rFonts w:ascii="Book Antiqua" w:hAnsi="Book Antiqua"/>
         </w:rPr>
         <w:t>FileName</w:t>
       </w:r>
+      <w:proofErr w:type="spellEnd"/>
       <w:r>
         <w:rPr>
           <w:rFonts w:ascii="Book Antiqua" w:hAnsi="Book Antiqua"/>
         </w:rPr>
         <w:t>要查询的文件名，</w:t>
       </w:r>
+      <w:proofErr w:type="spellStart"/>
       <w:r>
         <w:rPr>
           <w:rFonts w:ascii="Book Antiqua" w:hAnsi="Book Antiqua"/>
         </w:rPr>
         <w:t>MeetingID</w:t>
       </w:r>
-      <w:r>
-        <w:rPr>
-          <w:rFonts w:ascii="Book Antiqua" w:hAnsi="Book Antiqua"/>
-        </w:rPr>
-        <w:t>上传该文件的会议号</w:t>
+      <w:proofErr w:type="spellEnd"/>
+      <w:proofErr w:type="gramStart"/>
+      <w:r>
+        <w:rPr>
+          <w:rFonts w:ascii="Book Antiqua" w:hAnsi="Book Antiqua"/>
+        </w:rPr>
+        <w:t>上传该文件</w:t>
+      </w:r>
+      <w:proofErr w:type="gramEnd"/>
+      <w:r>
+        <w:rPr>
+          <w:rFonts w:ascii="Book Antiqua" w:hAnsi="Book Antiqua"/>
+        </w:rPr>
+        <w:t>的会议号</w:t>
       </w:r>
     </w:p>
     <w:p>
@@ -9178,36 +9796,42 @@
         </w:rPr>
         <w:t>传出参数：</w:t>
       </w:r>
+      <w:proofErr w:type="spellStart"/>
       <w:r>
         <w:rPr>
           <w:rFonts w:ascii="Book Antiqua" w:hAnsi="Book Antiqua"/>
         </w:rPr>
         <w:t>FileName</w:t>
       </w:r>
+      <w:proofErr w:type="spellEnd"/>
       <w:r>
         <w:rPr>
           <w:rFonts w:ascii="Book Antiqua" w:hAnsi="Book Antiqua"/>
         </w:rPr>
         <w:t>文件名，</w:t>
       </w:r>
+      <w:proofErr w:type="spellStart"/>
       <w:r>
         <w:rPr>
           <w:rFonts w:ascii="Book Antiqua" w:hAnsi="Book Antiqua"/>
         </w:rPr>
         <w:t>FileLocation</w:t>
       </w:r>
+      <w:proofErr w:type="spellEnd"/>
       <w:r>
         <w:rPr>
           <w:rFonts w:ascii="Book Antiqua" w:hAnsi="Book Antiqua"/>
         </w:rPr>
         <w:t>文件存储位置，</w:t>
       </w:r>
+      <w:proofErr w:type="spellStart"/>
       <w:r>
         <w:rPr>
           <w:rFonts w:ascii="Book Antiqua" w:hAnsi="Book Antiqua"/>
         </w:rPr>
         <w:t>MeetingID</w:t>
       </w:r>
+      <w:proofErr w:type="spellEnd"/>
       <w:r>
         <w:rPr>
           <w:rFonts w:ascii="Book Antiqua" w:hAnsi="Book Antiqua"/>
@@ -9248,11 +9872,83 @@
         </w:rPr>
         <w:t>调用形式：</w:t>
       </w:r>
-      <w:r>
-        <w:rPr>
-          <w:rFonts w:ascii="Book Antiqua" w:hAnsi="Book Antiqua"/>
-        </w:rPr>
-        <w:t>updateFileInfo(string FileName, int MeetingID, string newFileName, string newFileLocation)</w:t>
+      <w:proofErr w:type="spellStart"/>
+      <w:proofErr w:type="gramStart"/>
+      <w:r>
+        <w:rPr>
+          <w:rFonts w:ascii="Book Antiqua" w:hAnsi="Book Antiqua"/>
+        </w:rPr>
+        <w:t>updateFileInfo</w:t>
+      </w:r>
+      <w:proofErr w:type="spellEnd"/>
+      <w:r>
+        <w:rPr>
+          <w:rFonts w:ascii="Book Antiqua" w:hAnsi="Book Antiqua"/>
+        </w:rPr>
+        <w:t>(</w:t>
+      </w:r>
+      <w:proofErr w:type="gramEnd"/>
+      <w:r>
+        <w:rPr>
+          <w:rFonts w:ascii="Book Antiqua" w:hAnsi="Book Antiqua"/>
+        </w:rPr>
+        <w:t xml:space="preserve">string </w:t>
+      </w:r>
+      <w:proofErr w:type="spellStart"/>
+      <w:r>
+        <w:rPr>
+          <w:rFonts w:ascii="Book Antiqua" w:hAnsi="Book Antiqua"/>
+        </w:rPr>
+        <w:t>FileName</w:t>
+      </w:r>
+      <w:proofErr w:type="spellEnd"/>
+      <w:r>
+        <w:rPr>
+          <w:rFonts w:ascii="Book Antiqua" w:hAnsi="Book Antiqua"/>
+        </w:rPr>
+        <w:t xml:space="preserve">, int </w:t>
+      </w:r>
+      <w:proofErr w:type="spellStart"/>
+      <w:r>
+        <w:rPr>
+          <w:rFonts w:ascii="Book Antiqua" w:hAnsi="Book Antiqua"/>
+        </w:rPr>
+        <w:t>MeetingID</w:t>
+      </w:r>
+      <w:proofErr w:type="spellEnd"/>
+      <w:r>
+        <w:rPr>
+          <w:rFonts w:ascii="Book Antiqua" w:hAnsi="Book Antiqua"/>
+        </w:rPr>
+        <w:t xml:space="preserve">, string </w:t>
+      </w:r>
+      <w:proofErr w:type="spellStart"/>
+      <w:r>
+        <w:rPr>
+          <w:rFonts w:ascii="Book Antiqua" w:hAnsi="Book Antiqua"/>
+        </w:rPr>
+        <w:t>newFileName</w:t>
+      </w:r>
+      <w:proofErr w:type="spellEnd"/>
+      <w:r>
+        <w:rPr>
+          <w:rFonts w:ascii="Book Antiqua" w:hAnsi="Book Antiqua"/>
+        </w:rPr>
+        <w:t xml:space="preserve">, string </w:t>
+      </w:r>
+      <w:proofErr w:type="spellStart"/>
+      <w:r>
+        <w:rPr>
+          <w:rFonts w:ascii="Book Antiqua" w:hAnsi="Book Antiqua"/>
+        </w:rPr>
+        <w:t>newFileLocation</w:t>
+      </w:r>
+      <w:proofErr w:type="spellEnd"/>
+      <w:r>
+        <w:rPr>
+          <w:rFonts w:ascii="Book Antiqua" w:hAnsi="Book Antiqua"/>
+        </w:rPr>
+        <w:t>)</w:t>
       </w:r>
     </w:p>
     <w:p>
@@ -9268,48 +9964,64 @@
         </w:rPr>
         <w:t>传入参数：</w:t>
       </w:r>
+      <w:proofErr w:type="spellStart"/>
       <w:r>
         <w:rPr>
           <w:rFonts w:ascii="Book Antiqua" w:hAnsi="Book Antiqua"/>
         </w:rPr>
         <w:t>FileName</w:t>
       </w:r>
+      <w:proofErr w:type="spellEnd"/>
       <w:r>
         <w:rPr>
           <w:rFonts w:ascii="Book Antiqua" w:hAnsi="Book Antiqua"/>
         </w:rPr>
         <w:t>要更改信息的文件名，</w:t>
       </w:r>
+      <w:proofErr w:type="spellStart"/>
       <w:r>
         <w:rPr>
           <w:rFonts w:ascii="Book Antiqua" w:hAnsi="Book Antiqua"/>
         </w:rPr>
         <w:t>MeetingID</w:t>
       </w:r>
-      <w:r>
-        <w:rPr>
-          <w:rFonts w:ascii="Book Antiqua" w:hAnsi="Book Antiqua"/>
-        </w:rPr>
-        <w:t>上传该文件的会议号，</w:t>
-      </w:r>
+      <w:proofErr w:type="spellEnd"/>
+      <w:proofErr w:type="gramStart"/>
+      <w:r>
+        <w:rPr>
+          <w:rFonts w:ascii="Book Antiqua" w:hAnsi="Book Antiqua"/>
+        </w:rPr>
+        <w:t>上传该文件</w:t>
+      </w:r>
+      <w:proofErr w:type="gramEnd"/>
+      <w:r>
+        <w:rPr>
+          <w:rFonts w:ascii="Book Antiqua" w:hAnsi="Book Antiqua"/>
+        </w:rPr>
+        <w:t>的会议号，</w:t>
+      </w:r>
+      <w:proofErr w:type="spellStart"/>
       <w:r>
         <w:rPr>
           <w:rFonts w:ascii="Book Antiqua" w:hAnsi="Book Antiqua"/>
         </w:rPr>
         <w:t>newFileName</w:t>
       </w:r>
+      <w:proofErr w:type="spellEnd"/>
       <w:r>
         <w:rPr>
           <w:rFonts w:ascii="Book Antiqua" w:hAnsi="Book Antiqua"/>
         </w:rPr>
         <w:t>新的文件名，</w:t>
       </w:r>
+      <w:proofErr w:type="spellStart"/>
       <w:r>
         <w:rPr>
           <w:rFonts w:ascii="Book Antiqua" w:hAnsi="Book Antiqua"/>
         </w:rPr>
         <w:t>newFileLocation</w:t>
       </w:r>
+      <w:proofErr w:type="spellEnd"/>
       <w:r>
         <w:rPr>
           <w:rFonts w:ascii="Book Antiqua" w:hAnsi="Book Antiqua"/>
@@ -11047,6 +11759,7 @@
                 <w:sz w:val="22"/>
               </w:rPr>
             </w:pPr>
+            <w:proofErr w:type="spellStart"/>
             <w:r>
               <w:rPr>
                 <w:rFonts w:ascii="Book Antiqua" w:hAnsi="Book Antiqua" w:hint="eastAsia"/>
@@ -11059,6 +11772,7 @@
               </w:rPr>
               <w:t>ID</w:t>
             </w:r>
+            <w:proofErr w:type="spellEnd"/>
           </w:p>
         </w:tc>
         <w:tc>
@@ -11222,6 +11936,7 @@
                 <w:sz w:val="22"/>
               </w:rPr>
             </w:pPr>
+            <w:proofErr w:type="spellStart"/>
             <w:r>
               <w:rPr>
                 <w:rFonts w:ascii="Book Antiqua" w:hAnsi="Book Antiqua" w:hint="eastAsia"/>
@@ -11234,6 +11949,7 @@
               </w:rPr>
               <w:t>ID</w:t>
             </w:r>
+            <w:proofErr w:type="spellEnd"/>
           </w:p>
         </w:tc>
         <w:tc>
@@ -11760,12 +12476,14 @@
                 <w:sz w:val="22"/>
               </w:rPr>
             </w:pPr>
+            <w:proofErr w:type="spellStart"/>
             <w:r>
               <w:rPr>
                 <w:rFonts w:ascii="Book Antiqua" w:hAnsi="Book Antiqua" w:hint="eastAsia"/>
               </w:rPr>
               <w:t>ScheduleList</w:t>
             </w:r>
+            <w:proofErr w:type="spellEnd"/>
             <w:r>
               <w:rPr>
                 <w:rFonts w:ascii="Book Antiqua" w:eastAsia="等线" w:hAnsi="Book Antiqua" w:cs="宋体"/>
@@ -11853,12 +12571,14 @@
                 <w:sz w:val="22"/>
               </w:rPr>
             </w:pPr>
+            <w:proofErr w:type="spellStart"/>
             <w:r>
               <w:rPr>
                 <w:rFonts w:ascii="Book Antiqua" w:hAnsi="Book Antiqua" w:hint="eastAsia"/>
               </w:rPr>
               <w:t>Notelist</w:t>
             </w:r>
+            <w:proofErr w:type="spellEnd"/>
             <w:r>
               <w:rPr>
                 <w:rFonts w:ascii="Book Antiqua" w:eastAsia="等线" w:hAnsi="Book Antiqua" w:cs="宋体"/>
@@ -11947,6 +12667,7 @@
                 <w:sz w:val="22"/>
               </w:rPr>
             </w:pPr>
+            <w:proofErr w:type="spellStart"/>
             <w:r>
               <w:rPr>
                 <w:rFonts w:ascii="Book Antiqua" w:hAnsi="Book Antiqua"/>
@@ -11959,6 +12680,7 @@
               </w:rPr>
               <w:t>List</w:t>
             </w:r>
+            <w:proofErr w:type="spellEnd"/>
             <w:r>
               <w:rPr>
                 <w:rFonts w:ascii="Book Antiqua" w:eastAsia="等线" w:hAnsi="Book Antiqua" w:cs="宋体"/>
@@ -12069,12 +12791,14 @@
                 <w:rFonts w:ascii="Book Antiqua" w:hAnsi="Book Antiqua"/>
               </w:rPr>
             </w:pPr>
+            <w:proofErr w:type="spellStart"/>
             <w:r>
               <w:rPr>
                 <w:rFonts w:ascii="Book Antiqua" w:hAnsi="Book Antiqua" w:hint="eastAsia"/>
               </w:rPr>
               <w:t>FileList</w:t>
             </w:r>
+            <w:proofErr w:type="spellEnd"/>
             <w:r>
               <w:rPr>
                 <w:rFonts w:ascii="Book Antiqua" w:hAnsi="Book Antiqua" w:hint="eastAsia"/>
@@ -13054,7 +13778,7 @@
                 <w:kern w:val="0"/>
                 <w:sz w:val="22"/>
               </w:rPr>
-              <w:t>char*</w:t>
+              <w:t>String</w:t>
             </w:r>
           </w:p>
         </w:tc>
@@ -13180,7 +13904,7 @@
                 <w:kern w:val="0"/>
                 <w:sz w:val="22"/>
               </w:rPr>
-              <w:t>char*</w:t>
+              <w:t>String</w:t>
             </w:r>
           </w:p>
         </w:tc>
@@ -13305,7 +14029,7 @@
                 <w:kern w:val="0"/>
                 <w:sz w:val="22"/>
               </w:rPr>
-              <w:t>char*</w:t>
+              <w:t>String</w:t>
             </w:r>
           </w:p>
         </w:tc>
@@ -13431,7 +14155,7 @@
                 <w:kern w:val="0"/>
                 <w:sz w:val="22"/>
               </w:rPr>
-              <w:t>char*</w:t>
+              <w:t>String</w:t>
             </w:r>
           </w:p>
         </w:tc>
@@ -13550,7 +14274,7 @@
                 <w:kern w:val="0"/>
                 <w:sz w:val="22"/>
               </w:rPr>
-              <w:t>char*</w:t>
+              <w:t>String</w:t>
             </w:r>
           </w:p>
         </w:tc>
@@ -13603,12 +14327,14 @@
                 <w:rFonts w:ascii="Book Antiqua" w:hAnsi="Book Antiqua"/>
               </w:rPr>
             </w:pPr>
+            <w:proofErr w:type="spellStart"/>
             <w:r>
               <w:rPr>
                 <w:rFonts w:ascii="Book Antiqua" w:hAnsi="Book Antiqua" w:hint="eastAsia"/>
               </w:rPr>
               <w:t>ScheduleList</w:t>
             </w:r>
+            <w:proofErr w:type="spellEnd"/>
           </w:p>
         </w:tc>
         <w:tc>
@@ -13743,6 +14469,7 @@
                 <w:rFonts w:ascii="Book Antiqua" w:hAnsi="Book Antiqua"/>
               </w:rPr>
             </w:pPr>
+            <w:proofErr w:type="spellStart"/>
             <w:r>
               <w:rPr>
                 <w:rFonts w:ascii="Book Antiqua" w:hAnsi="Book Antiqua"/>
@@ -13761,6 +14488,7 @@
               </w:rPr>
               <w:t>ime</w:t>
             </w:r>
+            <w:proofErr w:type="spellEnd"/>
           </w:p>
         </w:tc>
         <w:tc>
@@ -13875,6 +14603,7 @@
                 <w:rFonts w:ascii="Book Antiqua" w:hAnsi="Book Antiqua"/>
               </w:rPr>
             </w:pPr>
+            <w:proofErr w:type="spellStart"/>
             <w:r>
               <w:rPr>
                 <w:rFonts w:ascii="Book Antiqua" w:hAnsi="Book Antiqua" w:hint="eastAsia"/>
@@ -13887,6 +14616,7 @@
               </w:rPr>
               <w:t>eetloca</w:t>
             </w:r>
+            <w:proofErr w:type="spellEnd"/>
           </w:p>
         </w:tc>
         <w:tc>
@@ -13985,12 +14715,14 @@
                 <w:rFonts w:ascii="Book Antiqua" w:hAnsi="Book Antiqua"/>
               </w:rPr>
             </w:pPr>
+            <w:proofErr w:type="spellStart"/>
             <w:r>
               <w:rPr>
                 <w:rFonts w:ascii="Book Antiqua" w:hAnsi="Book Antiqua" w:hint="eastAsia"/>
               </w:rPr>
               <w:t>Notelist</w:t>
             </w:r>
+            <w:proofErr w:type="spellEnd"/>
           </w:p>
         </w:tc>
         <w:tc>
@@ -14126,6 +14858,7 @@
                 <w:rFonts w:ascii="Book Antiqua" w:hAnsi="Book Antiqua"/>
               </w:rPr>
             </w:pPr>
+            <w:proofErr w:type="spellStart"/>
             <w:r>
               <w:rPr>
                 <w:rFonts w:ascii="Book Antiqua" w:hAnsi="Book Antiqua" w:hint="eastAsia"/>
@@ -14138,6 +14871,7 @@
               </w:rPr>
               <w:t>otename</w:t>
             </w:r>
+            <w:proofErr w:type="spellEnd"/>
           </w:p>
         </w:tc>
         <w:tc>
@@ -14184,7 +14918,7 @@
                 <w:kern w:val="0"/>
                 <w:sz w:val="22"/>
               </w:rPr>
-              <w:t>char*</w:t>
+              <w:t>String</w:t>
             </w:r>
           </w:p>
         </w:tc>
@@ -14251,6 +14985,7 @@
                 <w:rFonts w:ascii="Book Antiqua" w:hAnsi="Book Antiqua"/>
               </w:rPr>
             </w:pPr>
+            <w:proofErr w:type="spellStart"/>
             <w:r>
               <w:rPr>
                 <w:rFonts w:ascii="Book Antiqua" w:hAnsi="Book Antiqua" w:hint="eastAsia"/>
@@ -14263,6 +14998,7 @@
               </w:rPr>
               <w:t>astedittime</w:t>
             </w:r>
+            <w:proofErr w:type="spellEnd"/>
           </w:p>
         </w:tc>
         <w:tc>
@@ -14362,6 +15098,7 @@
                 <w:rFonts w:ascii="Book Antiqua" w:hAnsi="Book Antiqua"/>
               </w:rPr>
             </w:pPr>
+            <w:proofErr w:type="spellStart"/>
             <w:r>
               <w:rPr>
                 <w:rFonts w:ascii="Book Antiqua" w:hAnsi="Book Antiqua" w:hint="eastAsia"/>
@@ -14374,6 +15111,7 @@
               </w:rPr>
               <w:t>List</w:t>
             </w:r>
+            <w:proofErr w:type="spellEnd"/>
           </w:p>
         </w:tc>
         <w:tc>
@@ -14508,6 +15246,7 @@
                 <w:rFonts w:ascii="Book Antiqua" w:hAnsi="Book Antiqua"/>
               </w:rPr>
             </w:pPr>
+            <w:proofErr w:type="spellStart"/>
             <w:r>
               <w:rPr>
                 <w:rFonts w:ascii="Book Antiqua" w:hAnsi="Book Antiqua" w:hint="eastAsia"/>
@@ -14520,6 +15259,7 @@
               </w:rPr>
               <w:t>serid</w:t>
             </w:r>
+            <w:proofErr w:type="spellEnd"/>
           </w:p>
         </w:tc>
         <w:tc>
@@ -14584,13 +15324,7 @@
                 <w:kern w:val="0"/>
                 <w:sz w:val="22"/>
               </w:rPr>
-              <w:t>char[</w:t>
-            </w:r>
-            <w:r>
-              <w:rPr>
-                <w:rFonts w:ascii="Book Antiqua" w:hAnsi="Book Antiqua"/>
-              </w:rPr>
-              <w:t>MAX_PARTICIPANTS]</w:t>
+              <w:t>String</w:t>
             </w:r>
           </w:p>
         </w:tc>
@@ -14768,12 +15502,14 @@
                 <w:rFonts w:ascii="Book Antiqua" w:hAnsi="Book Antiqua"/>
               </w:rPr>
             </w:pPr>
+            <w:proofErr w:type="spellStart"/>
             <w:r>
               <w:rPr>
                 <w:rFonts w:ascii="Book Antiqua" w:hAnsi="Book Antiqua" w:hint="eastAsia"/>
               </w:rPr>
               <w:t>FileList</w:t>
             </w:r>
+            <w:proofErr w:type="spellEnd"/>
           </w:p>
         </w:tc>
         <w:tc>
@@ -14967,16 +15703,7 @@
                 <w:kern w:val="0"/>
                 <w:sz w:val="22"/>
               </w:rPr>
-              <w:t>char</w:t>
-            </w:r>
-            <w:r>
-              <w:rPr>
-                <w:rFonts w:ascii="Book Antiqua" w:eastAsia="等线" w:hAnsi="Book Antiqua" w:cs="宋体"/>
-                <w:color w:val="000000"/>
-                <w:kern w:val="0"/>
-                <w:sz w:val="22"/>
-              </w:rPr>
-              <w:t>*</w:t>
+              <w:t>String</w:t>
             </w:r>
           </w:p>
         </w:tc>
@@ -15043,6 +15770,7 @@
                 <w:rFonts w:ascii="Book Antiqua" w:hAnsi="Book Antiqua"/>
               </w:rPr>
             </w:pPr>
+            <w:proofErr w:type="spellStart"/>
             <w:r>
               <w:rPr>
                 <w:rFonts w:ascii="Book Antiqua" w:hAnsi="Book Antiqua"/>
@@ -15061,6 +15789,7 @@
               </w:rPr>
               <w:t>oadtime</w:t>
             </w:r>
+            <w:proofErr w:type="spellEnd"/>
           </w:p>
         </w:tc>
         <w:tc>
@@ -15080,8 +15809,16 @@
               <w:rPr>
                 <w:rFonts w:ascii="Book Antiqua" w:hAnsi="Book Antiqua" w:hint="eastAsia"/>
               </w:rPr>
-              <w:t>上传时间</w:t>
-            </w:r>
+              <w:t>上</w:t>
+            </w:r>
+            <w:proofErr w:type="gramStart"/>
+            <w:r>
+              <w:rPr>
+                <w:rFonts w:ascii="Book Antiqua" w:hAnsi="Book Antiqua" w:hint="eastAsia"/>
+              </w:rPr>
+              <w:t>传时间</w:t>
+            </w:r>
+            <w:proofErr w:type="gramEnd"/>
           </w:p>
         </w:tc>
         <w:tc>
@@ -15337,13 +16074,27 @@
         <w:rPr>
           <w:rFonts w:ascii="Book Antiqua" w:hAnsi="Book Antiqua" w:hint="eastAsia"/>
         </w:rPr>
-        <w:t>在不同类型的用户间进行交互</w:t>
-      </w:r>
-      <w:r>
-        <w:rPr>
-          <w:rFonts w:ascii="Book Antiqua" w:hAnsi="Book Antiqua" w:hint="eastAsia"/>
-        </w:rPr>
-        <w:t>和信息的传输</w:t>
+        <w:t>在不同类型的用户间进行</w:t>
+      </w:r>
+      <w:proofErr w:type="gramStart"/>
+      <w:r>
+        <w:rPr>
+          <w:rFonts w:ascii="Book Antiqua" w:hAnsi="Book Antiqua" w:hint="eastAsia"/>
+        </w:rPr>
+        <w:t>交互</w:t>
+      </w:r>
+      <w:r>
+        <w:rPr>
+          <w:rFonts w:ascii="Book Antiqua" w:hAnsi="Book Antiqua" w:hint="eastAsia"/>
+        </w:rPr>
+        <w:t>和</w:t>
+      </w:r>
+      <w:proofErr w:type="gramEnd"/>
+      <w:r>
+        <w:rPr>
+          <w:rFonts w:ascii="Book Antiqua" w:hAnsi="Book Antiqua" w:hint="eastAsia"/>
+        </w:rPr>
+        <w:t>信息的传输</w:t>
       </w:r>
       <w:r>
         <w:rPr>
@@ -15453,8 +16204,16 @@
         <w:rPr>
           <w:rFonts w:ascii="Book Antiqua" w:hAnsi="Book Antiqua" w:hint="eastAsia"/>
         </w:rPr>
-        <w:t>用户端能够</w:t>
-      </w:r>
+        <w:t>用户</w:t>
+      </w:r>
+      <w:proofErr w:type="gramStart"/>
+      <w:r>
+        <w:rPr>
+          <w:rFonts w:ascii="Book Antiqua" w:hAnsi="Book Antiqua" w:hint="eastAsia"/>
+        </w:rPr>
+        <w:t>端能够</w:t>
+      </w:r>
+      <w:proofErr w:type="gramEnd"/>
       <w:r>
         <w:rPr>
           <w:rFonts w:ascii="Book Antiqua" w:hAnsi="Book Antiqua" w:hint="eastAsia"/>
@@ -15591,7 +16350,21 @@
         <w:rPr>
           <w:rFonts w:ascii="Book Antiqua" w:hAnsi="Book Antiqua" w:hint="eastAsia"/>
         </w:rPr>
-        <w:t>由于需要在不同类型的用户间进行交互和信息的传输，该子系统需要在服务器端进行部署，并使用日程信息数据库对每次会议的日程信息进行管理。</w:t>
+        <w:t>由于需要在不同类型的用户间进行</w:t>
+      </w:r>
+      <w:proofErr w:type="gramStart"/>
+      <w:r>
+        <w:rPr>
+          <w:rFonts w:ascii="Book Antiqua" w:hAnsi="Book Antiqua" w:hint="eastAsia"/>
+        </w:rPr>
+        <w:t>交互和</w:t>
+      </w:r>
+      <w:proofErr w:type="gramEnd"/>
+      <w:r>
+        <w:rPr>
+          <w:rFonts w:ascii="Book Antiqua" w:hAnsi="Book Antiqua" w:hint="eastAsia"/>
+        </w:rPr>
+        <w:t>信息的传输，该子系统需要在服务器端进行部署，并使用日程信息数据库对每次会议的日程信息进行管理。</w:t>
       </w:r>
     </w:p>
     <w:p>
@@ -15929,13 +16702,27 @@
         <w:rPr>
           <w:rFonts w:ascii="Book Antiqua" w:hAnsi="Book Antiqua" w:hint="eastAsia"/>
         </w:rPr>
-        <w:t>资源要求：服务器端需配</w:t>
-      </w:r>
-      <w:r>
-        <w:rPr>
-          <w:rFonts w:ascii="Book Antiqua" w:hAnsi="Book Antiqua" w:hint="eastAsia"/>
-        </w:rPr>
-        <w:t>会议文件</w:t>
+        <w:t>资源要求：服务器端需</w:t>
+      </w:r>
+      <w:proofErr w:type="gramStart"/>
+      <w:r>
+        <w:rPr>
+          <w:rFonts w:ascii="Book Antiqua" w:hAnsi="Book Antiqua" w:hint="eastAsia"/>
+        </w:rPr>
+        <w:t>配</w:t>
+      </w:r>
+      <w:r>
+        <w:rPr>
+          <w:rFonts w:ascii="Book Antiqua" w:hAnsi="Book Antiqua" w:hint="eastAsia"/>
+        </w:rPr>
+        <w:t>会议</w:t>
+      </w:r>
+      <w:proofErr w:type="gramEnd"/>
+      <w:r>
+        <w:rPr>
+          <w:rFonts w:ascii="Book Antiqua" w:hAnsi="Book Antiqua" w:hint="eastAsia"/>
+        </w:rPr>
+        <w:t>文件</w:t>
       </w:r>
       <w:r>
         <w:rPr>
@@ -16213,7 +17000,21 @@
         <w:rPr>
           <w:rFonts w:ascii="Book Antiqua" w:hAnsi="Book Antiqua" w:hint="eastAsia"/>
         </w:rPr>
-        <w:t>整个系统的运行行为如以下活动图所示：</w:t>
+        <w:t>整个系统的运行行为</w:t>
+      </w:r>
+      <w:proofErr w:type="gramStart"/>
+      <w:r>
+        <w:rPr>
+          <w:rFonts w:ascii="Book Antiqua" w:hAnsi="Book Antiqua" w:hint="eastAsia"/>
+        </w:rPr>
+        <w:t>如以下</w:t>
+      </w:r>
+      <w:proofErr w:type="gramEnd"/>
+      <w:r>
+        <w:rPr>
+          <w:rFonts w:ascii="Book Antiqua" w:hAnsi="Book Antiqua" w:hint="eastAsia"/>
+        </w:rPr>
+        <w:t>活动图所示：</w:t>
       </w:r>
     </w:p>
     <w:p>
@@ -16420,19 +17221,47 @@
         <w:rPr>
           <w:rFonts w:ascii="仿宋" w:eastAsia="仿宋" w:hAnsi="仿宋" w:hint="eastAsia"/>
         </w:rPr>
-        <w:t>注：为了使类图更为简洁，</w:t>
-      </w:r>
+        <w:t>注：为了使类</w:t>
+      </w:r>
+      <w:proofErr w:type="gramStart"/>
       <w:r>
         <w:rPr>
           <w:rFonts w:ascii="仿宋" w:eastAsia="仿宋" w:hAnsi="仿宋" w:hint="eastAsia"/>
         </w:rPr>
+        <w:t>图更为</w:t>
+      </w:r>
+      <w:proofErr w:type="gramEnd"/>
+      <w:r>
+        <w:rPr>
+          <w:rFonts w:ascii="仿宋" w:eastAsia="仿宋" w:hAnsi="仿宋" w:hint="eastAsia"/>
+        </w:rPr>
+        <w:t>简洁，</w:t>
+      </w:r>
+      <w:r>
+        <w:rPr>
+          <w:rFonts w:ascii="仿宋" w:eastAsia="仿宋" w:hAnsi="仿宋" w:hint="eastAsia"/>
+        </w:rPr>
         <w:t>图中</w:t>
       </w:r>
       <w:r>
         <w:rPr>
           <w:rFonts w:ascii="仿宋" w:eastAsia="仿宋" w:hAnsi="仿宋" w:hint="eastAsia"/>
         </w:rPr>
-        <w:t>各类的构造函数、析构函数的参数列表和返回值均省略；</w:t>
+        <w:t>各类的构造函数、</w:t>
+      </w:r>
+      <w:proofErr w:type="gramStart"/>
+      <w:r>
+        <w:rPr>
+          <w:rFonts w:ascii="仿宋" w:eastAsia="仿宋" w:hAnsi="仿宋" w:hint="eastAsia"/>
+        </w:rPr>
+        <w:t>析构函数</w:t>
+      </w:r>
+      <w:proofErr w:type="gramEnd"/>
+      <w:r>
+        <w:rPr>
+          <w:rFonts w:ascii="仿宋" w:eastAsia="仿宋" w:hAnsi="仿宋" w:hint="eastAsia"/>
+        </w:rPr>
+        <w:t>的参数列表和返回值均省略；</w:t>
       </w:r>
       <w:r>
         <w:rPr>
@@ -16690,6 +17519,7 @@
                 <w:sz w:val="22"/>
               </w:rPr>
             </w:pPr>
+            <w:proofErr w:type="spellStart"/>
             <w:r>
               <w:rPr>
                 <w:rFonts w:ascii="Book Antiqua" w:eastAsia="等线" w:hAnsi="Book Antiqua" w:cs="宋体"/>
@@ -16699,6 +17529,7 @@
               </w:rPr>
               <w:t>UserID</w:t>
             </w:r>
+            <w:proofErr w:type="spellEnd"/>
           </w:p>
         </w:tc>
         <w:tc>
@@ -16819,6 +17650,7 @@
                 <w:sz w:val="22"/>
               </w:rPr>
             </w:pPr>
+            <w:proofErr w:type="spellStart"/>
             <w:r>
               <w:rPr>
                 <w:rFonts w:ascii="Book Antiqua" w:eastAsia="等线" w:hAnsi="Book Antiqua" w:cs="宋体"/>
@@ -16828,6 +17660,7 @@
               </w:rPr>
               <w:t>ScheduleList</w:t>
             </w:r>
+            <w:proofErr w:type="spellEnd"/>
           </w:p>
         </w:tc>
         <w:tc>
@@ -16883,6 +17716,7 @@
                 <w:sz w:val="22"/>
               </w:rPr>
             </w:pPr>
+            <w:proofErr w:type="spellStart"/>
             <w:r>
               <w:rPr>
                 <w:rFonts w:ascii="Book Antiqua" w:eastAsia="等线" w:hAnsi="Book Antiqua" w:cs="宋体"/>
@@ -16892,6 +17726,7 @@
               </w:rPr>
               <w:t>NoteList</w:t>
             </w:r>
+            <w:proofErr w:type="spellEnd"/>
           </w:p>
         </w:tc>
         <w:tc>
@@ -17053,14 +17888,36 @@
                 <w:sz w:val="22"/>
               </w:rPr>
             </w:pPr>
-            <w:r>
-              <w:rPr>
-                <w:rFonts w:ascii="Book Antiqua" w:eastAsia="等线" w:hAnsi="Book Antiqua" w:cs="宋体"/>
-                <w:color w:val="000000"/>
-                <w:kern w:val="0"/>
-                <w:sz w:val="22"/>
-              </w:rPr>
-              <w:t>createUser()</w:t>
+            <w:proofErr w:type="spellStart"/>
+            <w:proofErr w:type="gramStart"/>
+            <w:r>
+              <w:rPr>
+                <w:rFonts w:ascii="Book Antiqua" w:eastAsia="等线" w:hAnsi="Book Antiqua" w:cs="宋体"/>
+                <w:color w:val="000000"/>
+                <w:kern w:val="0"/>
+                <w:sz w:val="22"/>
+              </w:rPr>
+              <w:t>createUser</w:t>
+            </w:r>
+            <w:proofErr w:type="spellEnd"/>
+            <w:r>
+              <w:rPr>
+                <w:rFonts w:ascii="Book Antiqua" w:eastAsia="等线" w:hAnsi="Book Antiqua" w:cs="宋体"/>
+                <w:color w:val="000000"/>
+                <w:kern w:val="0"/>
+                <w:sz w:val="22"/>
+              </w:rPr>
+              <w:t>(</w:t>
+            </w:r>
+            <w:proofErr w:type="gramEnd"/>
+            <w:r>
+              <w:rPr>
+                <w:rFonts w:ascii="Book Antiqua" w:eastAsia="等线" w:hAnsi="Book Antiqua" w:cs="宋体"/>
+                <w:color w:val="000000"/>
+                <w:kern w:val="0"/>
+                <w:sz w:val="22"/>
+              </w:rPr>
+              <w:t>)</w:t>
             </w:r>
           </w:p>
         </w:tc>
@@ -17117,14 +17974,36 @@
                 <w:sz w:val="22"/>
               </w:rPr>
             </w:pPr>
-            <w:r>
-              <w:rPr>
-                <w:rFonts w:ascii="Book Antiqua" w:eastAsia="等线" w:hAnsi="Book Antiqua" w:cs="宋体"/>
-                <w:color w:val="000000"/>
-                <w:kern w:val="0"/>
-                <w:sz w:val="22"/>
-              </w:rPr>
-              <w:t>deleteUser()</w:t>
+            <w:proofErr w:type="spellStart"/>
+            <w:proofErr w:type="gramStart"/>
+            <w:r>
+              <w:rPr>
+                <w:rFonts w:ascii="Book Antiqua" w:eastAsia="等线" w:hAnsi="Book Antiqua" w:cs="宋体"/>
+                <w:color w:val="000000"/>
+                <w:kern w:val="0"/>
+                <w:sz w:val="22"/>
+              </w:rPr>
+              <w:t>deleteUser</w:t>
+            </w:r>
+            <w:proofErr w:type="spellEnd"/>
+            <w:r>
+              <w:rPr>
+                <w:rFonts w:ascii="Book Antiqua" w:eastAsia="等线" w:hAnsi="Book Antiqua" w:cs="宋体"/>
+                <w:color w:val="000000"/>
+                <w:kern w:val="0"/>
+                <w:sz w:val="22"/>
+              </w:rPr>
+              <w:t>(</w:t>
+            </w:r>
+            <w:proofErr w:type="gramEnd"/>
+            <w:r>
+              <w:rPr>
+                <w:rFonts w:ascii="Book Antiqua" w:eastAsia="等线" w:hAnsi="Book Antiqua" w:cs="宋体"/>
+                <w:color w:val="000000"/>
+                <w:kern w:val="0"/>
+                <w:sz w:val="22"/>
+              </w:rPr>
+              <w:t>)</w:t>
             </w:r>
           </w:p>
         </w:tc>
@@ -17182,14 +18061,25 @@
                 <w:sz w:val="22"/>
               </w:rPr>
             </w:pPr>
-            <w:r>
-              <w:rPr>
-                <w:rFonts w:ascii="Book Antiqua" w:eastAsia="等线" w:hAnsi="Book Antiqua" w:cs="宋体"/>
-                <w:color w:val="000000"/>
-                <w:kern w:val="0"/>
-                <w:sz w:val="22"/>
-              </w:rPr>
-              <w:t>Login(Password):bool</w:t>
+            <w:proofErr w:type="gramStart"/>
+            <w:r>
+              <w:rPr>
+                <w:rFonts w:ascii="Book Antiqua" w:eastAsia="等线" w:hAnsi="Book Antiqua" w:cs="宋体"/>
+                <w:color w:val="000000"/>
+                <w:kern w:val="0"/>
+                <w:sz w:val="22"/>
+              </w:rPr>
+              <w:t>Login(</w:t>
+            </w:r>
+            <w:proofErr w:type="gramEnd"/>
+            <w:r>
+              <w:rPr>
+                <w:rFonts w:ascii="Book Antiqua" w:eastAsia="等线" w:hAnsi="Book Antiqua" w:cs="宋体"/>
+                <w:color w:val="000000"/>
+                <w:kern w:val="0"/>
+                <w:sz w:val="22"/>
+              </w:rPr>
+              <w:t>Password):bool</w:t>
             </w:r>
           </w:p>
         </w:tc>
@@ -17264,14 +18154,47 @@
                 <w:sz w:val="22"/>
               </w:rPr>
             </w:pPr>
-            <w:r>
-              <w:rPr>
-                <w:rFonts w:ascii="Book Antiqua" w:eastAsia="等线" w:hAnsi="Book Antiqua" w:cs="宋体"/>
-                <w:color w:val="000000"/>
-                <w:kern w:val="0"/>
-                <w:sz w:val="22"/>
-              </w:rPr>
-              <w:t>setPassword(Password,newPassword):bool</w:t>
+            <w:proofErr w:type="spellStart"/>
+            <w:proofErr w:type="gramStart"/>
+            <w:r>
+              <w:rPr>
+                <w:rFonts w:ascii="Book Antiqua" w:eastAsia="等线" w:hAnsi="Book Antiqua" w:cs="宋体"/>
+                <w:color w:val="000000"/>
+                <w:kern w:val="0"/>
+                <w:sz w:val="22"/>
+              </w:rPr>
+              <w:t>setPassword</w:t>
+            </w:r>
+            <w:proofErr w:type="spellEnd"/>
+            <w:r>
+              <w:rPr>
+                <w:rFonts w:ascii="Book Antiqua" w:eastAsia="等线" w:hAnsi="Book Antiqua" w:cs="宋体"/>
+                <w:color w:val="000000"/>
+                <w:kern w:val="0"/>
+                <w:sz w:val="22"/>
+              </w:rPr>
+              <w:t>(</w:t>
+            </w:r>
+            <w:proofErr w:type="spellStart"/>
+            <w:proofErr w:type="gramEnd"/>
+            <w:r>
+              <w:rPr>
+                <w:rFonts w:ascii="Book Antiqua" w:eastAsia="等线" w:hAnsi="Book Antiqua" w:cs="宋体"/>
+                <w:color w:val="000000"/>
+                <w:kern w:val="0"/>
+                <w:sz w:val="22"/>
+              </w:rPr>
+              <w:t>Password,newPassword</w:t>
+            </w:r>
+            <w:proofErr w:type="spellEnd"/>
+            <w:r>
+              <w:rPr>
+                <w:rFonts w:ascii="Book Antiqua" w:eastAsia="等线" w:hAnsi="Book Antiqua" w:cs="宋体"/>
+                <w:color w:val="000000"/>
+                <w:kern w:val="0"/>
+                <w:sz w:val="22"/>
+              </w:rPr>
+              <w:t>):bool</w:t>
             </w:r>
           </w:p>
         </w:tc>
@@ -17347,15 +18270,48 @@
                 <w:sz w:val="22"/>
               </w:rPr>
             </w:pPr>
-            <w:r>
-              <w:rPr>
-                <w:rFonts w:ascii="Book Antiqua" w:eastAsia="等线" w:hAnsi="Book Antiqua" w:cs="宋体"/>
-                <w:color w:val="000000"/>
-                <w:kern w:val="0"/>
-                <w:sz w:val="22"/>
-              </w:rPr>
-              <w:t>showSchedule():ScheduleList</w:t>
-            </w:r>
+            <w:proofErr w:type="spellStart"/>
+            <w:proofErr w:type="gramStart"/>
+            <w:r>
+              <w:rPr>
+                <w:rFonts w:ascii="Book Antiqua" w:eastAsia="等线" w:hAnsi="Book Antiqua" w:cs="宋体"/>
+                <w:color w:val="000000"/>
+                <w:kern w:val="0"/>
+                <w:sz w:val="22"/>
+              </w:rPr>
+              <w:t>showSchedule</w:t>
+            </w:r>
+            <w:proofErr w:type="spellEnd"/>
+            <w:r>
+              <w:rPr>
+                <w:rFonts w:ascii="Book Antiqua" w:eastAsia="等线" w:hAnsi="Book Antiqua" w:cs="宋体"/>
+                <w:color w:val="000000"/>
+                <w:kern w:val="0"/>
+                <w:sz w:val="22"/>
+              </w:rPr>
+              <w:t>(</w:t>
+            </w:r>
+            <w:proofErr w:type="gramEnd"/>
+            <w:r>
+              <w:rPr>
+                <w:rFonts w:ascii="Book Antiqua" w:eastAsia="等线" w:hAnsi="Book Antiqua" w:cs="宋体"/>
+                <w:color w:val="000000"/>
+                <w:kern w:val="0"/>
+                <w:sz w:val="22"/>
+              </w:rPr>
+              <w:t>):</w:t>
+            </w:r>
+            <w:proofErr w:type="spellStart"/>
+            <w:r>
+              <w:rPr>
+                <w:rFonts w:ascii="Book Antiqua" w:eastAsia="等线" w:hAnsi="Book Antiqua" w:cs="宋体"/>
+                <w:color w:val="000000"/>
+                <w:kern w:val="0"/>
+                <w:sz w:val="22"/>
+              </w:rPr>
+              <w:t>ScheduleList</w:t>
+            </w:r>
+            <w:proofErr w:type="spellEnd"/>
           </w:p>
         </w:tc>
         <w:tc>
@@ -17411,15 +18367,48 @@
                 <w:sz w:val="22"/>
               </w:rPr>
             </w:pPr>
-            <w:r>
-              <w:rPr>
-                <w:rFonts w:ascii="Book Antiqua" w:eastAsia="等线" w:hAnsi="Book Antiqua" w:cs="宋体"/>
-                <w:color w:val="000000"/>
-                <w:kern w:val="0"/>
-                <w:sz w:val="22"/>
-              </w:rPr>
-              <w:t>showNote():NoteList</w:t>
-            </w:r>
+            <w:proofErr w:type="spellStart"/>
+            <w:proofErr w:type="gramStart"/>
+            <w:r>
+              <w:rPr>
+                <w:rFonts w:ascii="Book Antiqua" w:eastAsia="等线" w:hAnsi="Book Antiqua" w:cs="宋体"/>
+                <w:color w:val="000000"/>
+                <w:kern w:val="0"/>
+                <w:sz w:val="22"/>
+              </w:rPr>
+              <w:t>showNote</w:t>
+            </w:r>
+            <w:proofErr w:type="spellEnd"/>
+            <w:r>
+              <w:rPr>
+                <w:rFonts w:ascii="Book Antiqua" w:eastAsia="等线" w:hAnsi="Book Antiqua" w:cs="宋体"/>
+                <w:color w:val="000000"/>
+                <w:kern w:val="0"/>
+                <w:sz w:val="22"/>
+              </w:rPr>
+              <w:t>(</w:t>
+            </w:r>
+            <w:proofErr w:type="gramEnd"/>
+            <w:r>
+              <w:rPr>
+                <w:rFonts w:ascii="Book Antiqua" w:eastAsia="等线" w:hAnsi="Book Antiqua" w:cs="宋体"/>
+                <w:color w:val="000000"/>
+                <w:kern w:val="0"/>
+                <w:sz w:val="22"/>
+              </w:rPr>
+              <w:t>):</w:t>
+            </w:r>
+            <w:proofErr w:type="spellStart"/>
+            <w:r>
+              <w:rPr>
+                <w:rFonts w:ascii="Book Antiqua" w:eastAsia="等线" w:hAnsi="Book Antiqua" w:cs="宋体"/>
+                <w:color w:val="000000"/>
+                <w:kern w:val="0"/>
+                <w:sz w:val="22"/>
+              </w:rPr>
+              <w:t>NoteList</w:t>
+            </w:r>
+            <w:proofErr w:type="spellEnd"/>
           </w:p>
         </w:tc>
         <w:tc>
@@ -17476,14 +18465,36 @@
                 <w:sz w:val="22"/>
               </w:rPr>
             </w:pPr>
-            <w:r>
-              <w:rPr>
-                <w:rFonts w:ascii="Book Antiqua" w:eastAsia="等线" w:hAnsi="Book Antiqua" w:cs="宋体"/>
-                <w:color w:val="000000"/>
-                <w:kern w:val="0"/>
-                <w:sz w:val="22"/>
-              </w:rPr>
-              <w:t>createMeeting():Meeting</w:t>
+            <w:proofErr w:type="spellStart"/>
+            <w:proofErr w:type="gramStart"/>
+            <w:r>
+              <w:rPr>
+                <w:rFonts w:ascii="Book Antiqua" w:eastAsia="等线" w:hAnsi="Book Antiqua" w:cs="宋体"/>
+                <w:color w:val="000000"/>
+                <w:kern w:val="0"/>
+                <w:sz w:val="22"/>
+              </w:rPr>
+              <w:t>createMeeting</w:t>
+            </w:r>
+            <w:proofErr w:type="spellEnd"/>
+            <w:r>
+              <w:rPr>
+                <w:rFonts w:ascii="Book Antiqua" w:eastAsia="等线" w:hAnsi="Book Antiqua" w:cs="宋体"/>
+                <w:color w:val="000000"/>
+                <w:kern w:val="0"/>
+                <w:sz w:val="22"/>
+              </w:rPr>
+              <w:t>(</w:t>
+            </w:r>
+            <w:proofErr w:type="gramEnd"/>
+            <w:r>
+              <w:rPr>
+                <w:rFonts w:ascii="Book Antiqua" w:eastAsia="等线" w:hAnsi="Book Antiqua" w:cs="宋体"/>
+                <w:color w:val="000000"/>
+                <w:kern w:val="0"/>
+                <w:sz w:val="22"/>
+              </w:rPr>
+              <w:t>):Meeting</w:t>
             </w:r>
           </w:p>
         </w:tc>
@@ -17773,14 +18784,36 @@
                 <w:sz w:val="22"/>
               </w:rPr>
             </w:pPr>
-            <w:r>
-              <w:rPr>
-                <w:rFonts w:ascii="Book Antiqua" w:eastAsia="等线" w:hAnsi="Book Antiqua" w:cs="宋体"/>
-                <w:color w:val="000000"/>
-                <w:kern w:val="0"/>
-                <w:sz w:val="22"/>
-              </w:rPr>
-              <w:t>getLocation():Location</w:t>
+            <w:proofErr w:type="spellStart"/>
+            <w:proofErr w:type="gramStart"/>
+            <w:r>
+              <w:rPr>
+                <w:rFonts w:ascii="Book Antiqua" w:eastAsia="等线" w:hAnsi="Book Antiqua" w:cs="宋体"/>
+                <w:color w:val="000000"/>
+                <w:kern w:val="0"/>
+                <w:sz w:val="22"/>
+              </w:rPr>
+              <w:t>getLocation</w:t>
+            </w:r>
+            <w:proofErr w:type="spellEnd"/>
+            <w:r>
+              <w:rPr>
+                <w:rFonts w:ascii="Book Antiqua" w:eastAsia="等线" w:hAnsi="Book Antiqua" w:cs="宋体"/>
+                <w:color w:val="000000"/>
+                <w:kern w:val="0"/>
+                <w:sz w:val="22"/>
+              </w:rPr>
+              <w:t>(</w:t>
+            </w:r>
+            <w:proofErr w:type="gramEnd"/>
+            <w:r>
+              <w:rPr>
+                <w:rFonts w:ascii="Book Antiqua" w:eastAsia="等线" w:hAnsi="Book Antiqua" w:cs="宋体"/>
+                <w:color w:val="000000"/>
+                <w:kern w:val="0"/>
+                <w:sz w:val="22"/>
+              </w:rPr>
+              <w:t>):Location</w:t>
             </w:r>
           </w:p>
         </w:tc>
@@ -17836,14 +18869,36 @@
                 <w:sz w:val="22"/>
               </w:rPr>
             </w:pPr>
-            <w:r>
-              <w:rPr>
-                <w:rFonts w:ascii="Book Antiqua" w:eastAsia="等线" w:hAnsi="Book Antiqua" w:cs="宋体"/>
-                <w:color w:val="000000"/>
-                <w:kern w:val="0"/>
-                <w:sz w:val="22"/>
-              </w:rPr>
-              <w:t>Sign(MeetingID,Location):bool</w:t>
+            <w:proofErr w:type="gramStart"/>
+            <w:r>
+              <w:rPr>
+                <w:rFonts w:ascii="Book Antiqua" w:eastAsia="等线" w:hAnsi="Book Antiqua" w:cs="宋体"/>
+                <w:color w:val="000000"/>
+                <w:kern w:val="0"/>
+                <w:sz w:val="22"/>
+              </w:rPr>
+              <w:t>Sign(</w:t>
+            </w:r>
+            <w:proofErr w:type="spellStart"/>
+            <w:proofErr w:type="gramEnd"/>
+            <w:r>
+              <w:rPr>
+                <w:rFonts w:ascii="Book Antiqua" w:eastAsia="等线" w:hAnsi="Book Antiqua" w:cs="宋体"/>
+                <w:color w:val="000000"/>
+                <w:kern w:val="0"/>
+                <w:sz w:val="22"/>
+              </w:rPr>
+              <w:t>MeetingID,Location</w:t>
+            </w:r>
+            <w:proofErr w:type="spellEnd"/>
+            <w:r>
+              <w:rPr>
+                <w:rFonts w:ascii="Book Antiqua" w:eastAsia="等线" w:hAnsi="Book Antiqua" w:cs="宋体"/>
+                <w:color w:val="000000"/>
+                <w:kern w:val="0"/>
+                <w:sz w:val="22"/>
+              </w:rPr>
+              <w:t>):bool</w:t>
             </w:r>
           </w:p>
         </w:tc>
@@ -18137,6 +19192,7 @@
                 <w:sz w:val="22"/>
               </w:rPr>
             </w:pPr>
+            <w:proofErr w:type="spellStart"/>
             <w:r>
               <w:rPr>
                 <w:rFonts w:ascii="Book Antiqua" w:eastAsia="等线" w:hAnsi="Book Antiqua" w:cs="宋体"/>
@@ -18146,6 +19202,7 @@
               </w:rPr>
               <w:t>MeetingID</w:t>
             </w:r>
+            <w:proofErr w:type="spellEnd"/>
           </w:p>
         </w:tc>
         <w:tc>
@@ -18362,14 +19419,25 @@
                 <w:sz w:val="22"/>
               </w:rPr>
             </w:pPr>
-            <w:r>
-              <w:rPr>
-                <w:rFonts w:ascii="Book Antiqua" w:eastAsia="等线" w:hAnsi="Book Antiqua" w:cs="宋体"/>
-                <w:color w:val="000000"/>
-                <w:kern w:val="0"/>
-                <w:sz w:val="22"/>
-              </w:rPr>
-              <w:t>modifyNotes(string)</w:t>
+            <w:proofErr w:type="spellStart"/>
+            <w:r>
+              <w:rPr>
+                <w:rFonts w:ascii="Book Antiqua" w:eastAsia="等线" w:hAnsi="Book Antiqua" w:cs="宋体"/>
+                <w:color w:val="000000"/>
+                <w:kern w:val="0"/>
+                <w:sz w:val="22"/>
+              </w:rPr>
+              <w:t>modifyNotes</w:t>
+            </w:r>
+            <w:proofErr w:type="spellEnd"/>
+            <w:r>
+              <w:rPr>
+                <w:rFonts w:ascii="Book Antiqua" w:eastAsia="等线" w:hAnsi="Book Antiqua" w:cs="宋体"/>
+                <w:color w:val="000000"/>
+                <w:kern w:val="0"/>
+                <w:sz w:val="22"/>
+              </w:rPr>
+              <w:t>(string)</w:t>
             </w:r>
           </w:p>
         </w:tc>
@@ -18425,14 +19493,36 @@
                 <w:sz w:val="22"/>
               </w:rPr>
             </w:pPr>
-            <w:r>
-              <w:rPr>
-                <w:rFonts w:ascii="Book Antiqua" w:eastAsia="等线" w:hAnsi="Book Antiqua" w:cs="宋体"/>
-                <w:color w:val="000000"/>
-                <w:kern w:val="0"/>
-                <w:sz w:val="22"/>
-              </w:rPr>
-              <w:t>getNotes():Notes</w:t>
+            <w:proofErr w:type="spellStart"/>
+            <w:proofErr w:type="gramStart"/>
+            <w:r>
+              <w:rPr>
+                <w:rFonts w:ascii="Book Antiqua" w:eastAsia="等线" w:hAnsi="Book Antiqua" w:cs="宋体"/>
+                <w:color w:val="000000"/>
+                <w:kern w:val="0"/>
+                <w:sz w:val="22"/>
+              </w:rPr>
+              <w:t>getNotes</w:t>
+            </w:r>
+            <w:proofErr w:type="spellEnd"/>
+            <w:r>
+              <w:rPr>
+                <w:rFonts w:ascii="Book Antiqua" w:eastAsia="等线" w:hAnsi="Book Antiqua" w:cs="宋体"/>
+                <w:color w:val="000000"/>
+                <w:kern w:val="0"/>
+                <w:sz w:val="22"/>
+              </w:rPr>
+              <w:t>(</w:t>
+            </w:r>
+            <w:proofErr w:type="gramEnd"/>
+            <w:r>
+              <w:rPr>
+                <w:rFonts w:ascii="Book Antiqua" w:eastAsia="等线" w:hAnsi="Book Antiqua" w:cs="宋体"/>
+                <w:color w:val="000000"/>
+                <w:kern w:val="0"/>
+                <w:sz w:val="22"/>
+              </w:rPr>
+              <w:t>):Notes</w:t>
             </w:r>
           </w:p>
         </w:tc>
@@ -18489,14 +19579,36 @@
                 <w:sz w:val="22"/>
               </w:rPr>
             </w:pPr>
-            <w:r>
-              <w:rPr>
-                <w:rFonts w:ascii="Book Antiqua" w:eastAsia="等线" w:hAnsi="Book Antiqua" w:cs="宋体"/>
-                <w:color w:val="000000"/>
-                <w:kern w:val="0"/>
-                <w:sz w:val="22"/>
-              </w:rPr>
-              <w:t>deleteNotes()</w:t>
+            <w:proofErr w:type="spellStart"/>
+            <w:proofErr w:type="gramStart"/>
+            <w:r>
+              <w:rPr>
+                <w:rFonts w:ascii="Book Antiqua" w:eastAsia="等线" w:hAnsi="Book Antiqua" w:cs="宋体"/>
+                <w:color w:val="000000"/>
+                <w:kern w:val="0"/>
+                <w:sz w:val="22"/>
+              </w:rPr>
+              <w:t>deleteNotes</w:t>
+            </w:r>
+            <w:proofErr w:type="spellEnd"/>
+            <w:r>
+              <w:rPr>
+                <w:rFonts w:ascii="Book Antiqua" w:eastAsia="等线" w:hAnsi="Book Antiqua" w:cs="宋体"/>
+                <w:color w:val="000000"/>
+                <w:kern w:val="0"/>
+                <w:sz w:val="22"/>
+              </w:rPr>
+              <w:t>(</w:t>
+            </w:r>
+            <w:proofErr w:type="gramEnd"/>
+            <w:r>
+              <w:rPr>
+                <w:rFonts w:ascii="Book Antiqua" w:eastAsia="等线" w:hAnsi="Book Antiqua" w:cs="宋体"/>
+                <w:color w:val="000000"/>
+                <w:kern w:val="0"/>
+                <w:sz w:val="22"/>
+              </w:rPr>
+              <w:t>)</w:t>
             </w:r>
           </w:p>
         </w:tc>
@@ -18700,12 +19812,14 @@
         </w:rPr>
         <w:t>同时对</w:t>
       </w:r>
+      <w:proofErr w:type="spellStart"/>
       <w:r>
         <w:rPr>
           <w:rFonts w:ascii="Book Antiqua" w:hAnsi="Book Antiqua"/>
         </w:rPr>
         <w:t>Meeting.MemberList</w:t>
       </w:r>
+      <w:proofErr w:type="spellEnd"/>
       <w:r>
         <w:rPr>
           <w:rFonts w:ascii="Book Antiqua" w:hAnsi="Book Antiqua"/>
@@ -18724,12 +19838,14 @@
         </w:rPr>
         <w:t>，并分别加入其</w:t>
       </w:r>
+      <w:proofErr w:type="spellStart"/>
       <w:r>
         <w:rPr>
           <w:rFonts w:ascii="Book Antiqua" w:hAnsi="Book Antiqua"/>
         </w:rPr>
         <w:t>User.ScheduleList</w:t>
       </w:r>
+      <w:proofErr w:type="spellEnd"/>
       <w:r>
         <w:rPr>
           <w:rFonts w:ascii="Book Antiqua" w:hAnsi="Book Antiqua"/>
@@ -18892,6 +20008,7 @@
                 <w:sz w:val="22"/>
               </w:rPr>
             </w:pPr>
+            <w:proofErr w:type="spellStart"/>
             <w:r>
               <w:rPr>
                 <w:rFonts w:ascii="Book Antiqua" w:eastAsia="等线" w:hAnsi="Book Antiqua" w:cs="宋体"/>
@@ -18901,6 +20018,7 @@
               </w:rPr>
               <w:t>MeetingID</w:t>
             </w:r>
+            <w:proofErr w:type="spellEnd"/>
           </w:p>
         </w:tc>
         <w:tc>
@@ -18974,14 +20092,25 @@
                 <w:sz w:val="22"/>
               </w:rPr>
             </w:pPr>
-            <w:r>
-              <w:rPr>
-                <w:rFonts w:ascii="Book Antiqua" w:eastAsia="等线" w:hAnsi="Book Antiqua" w:cs="宋体"/>
-                <w:color w:val="000000"/>
-                <w:kern w:val="0"/>
-                <w:sz w:val="22"/>
-              </w:rPr>
-              <w:t xml:space="preserve">UserID </w:t>
+            <w:proofErr w:type="spellStart"/>
+            <w:r>
+              <w:rPr>
+                <w:rFonts w:ascii="Book Antiqua" w:eastAsia="等线" w:hAnsi="Book Antiqua" w:cs="宋体"/>
+                <w:color w:val="000000"/>
+                <w:kern w:val="0"/>
+                <w:sz w:val="22"/>
+              </w:rPr>
+              <w:t>UserID</w:t>
+            </w:r>
+            <w:proofErr w:type="spellEnd"/>
+            <w:r>
+              <w:rPr>
+                <w:rFonts w:ascii="Book Antiqua" w:eastAsia="等线" w:hAnsi="Book Antiqua" w:cs="宋体"/>
+                <w:color w:val="000000"/>
+                <w:kern w:val="0"/>
+                <w:sz w:val="22"/>
+              </w:rPr>
+              <w:t xml:space="preserve"> </w:t>
             </w:r>
           </w:p>
         </w:tc>
@@ -19039,6 +20168,7 @@
                 <w:sz w:val="22"/>
               </w:rPr>
             </w:pPr>
+            <w:proofErr w:type="spellStart"/>
             <w:r>
               <w:rPr>
                 <w:rFonts w:ascii="Book Antiqua" w:eastAsia="等线" w:hAnsi="Book Antiqua" w:cs="宋体"/>
@@ -19048,6 +20178,7 @@
               </w:rPr>
               <w:t>AlarmTime</w:t>
             </w:r>
+            <w:proofErr w:type="spellEnd"/>
           </w:p>
         </w:tc>
         <w:tc>
@@ -19200,14 +20331,36 @@
                 <w:sz w:val="22"/>
               </w:rPr>
             </w:pPr>
-            <w:r>
-              <w:rPr>
-                <w:rFonts w:ascii="Book Antiqua" w:eastAsia="等线" w:hAnsi="Book Antiqua" w:cs="宋体"/>
-                <w:color w:val="000000"/>
-                <w:kern w:val="0"/>
-                <w:sz w:val="22"/>
-              </w:rPr>
-              <w:t>createSchedule()</w:t>
+            <w:proofErr w:type="spellStart"/>
+            <w:proofErr w:type="gramStart"/>
+            <w:r>
+              <w:rPr>
+                <w:rFonts w:ascii="Book Antiqua" w:eastAsia="等线" w:hAnsi="Book Antiqua" w:cs="宋体"/>
+                <w:color w:val="000000"/>
+                <w:kern w:val="0"/>
+                <w:sz w:val="22"/>
+              </w:rPr>
+              <w:t>createSchedule</w:t>
+            </w:r>
+            <w:proofErr w:type="spellEnd"/>
+            <w:r>
+              <w:rPr>
+                <w:rFonts w:ascii="Book Antiqua" w:eastAsia="等线" w:hAnsi="Book Antiqua" w:cs="宋体"/>
+                <w:color w:val="000000"/>
+                <w:kern w:val="0"/>
+                <w:sz w:val="22"/>
+              </w:rPr>
+              <w:t>(</w:t>
+            </w:r>
+            <w:proofErr w:type="gramEnd"/>
+            <w:r>
+              <w:rPr>
+                <w:rFonts w:ascii="Book Antiqua" w:eastAsia="等线" w:hAnsi="Book Antiqua" w:cs="宋体"/>
+                <w:color w:val="000000"/>
+                <w:kern w:val="0"/>
+                <w:sz w:val="22"/>
+              </w:rPr>
+              <w:t>)</w:t>
             </w:r>
           </w:p>
         </w:tc>
@@ -19263,14 +20416,47 @@
                 <w:sz w:val="22"/>
               </w:rPr>
             </w:pPr>
-            <w:r>
-              <w:rPr>
-                <w:rFonts w:ascii="Book Antiqua" w:eastAsia="等线" w:hAnsi="Book Antiqua" w:cs="宋体"/>
-                <w:color w:val="000000"/>
-                <w:kern w:val="0"/>
-                <w:sz w:val="22"/>
-              </w:rPr>
-              <w:t>setAlarm(AlarmTime)</w:t>
+            <w:proofErr w:type="spellStart"/>
+            <w:proofErr w:type="gramStart"/>
+            <w:r>
+              <w:rPr>
+                <w:rFonts w:ascii="Book Antiqua" w:eastAsia="等线" w:hAnsi="Book Antiqua" w:cs="宋体"/>
+                <w:color w:val="000000"/>
+                <w:kern w:val="0"/>
+                <w:sz w:val="22"/>
+              </w:rPr>
+              <w:t>setAlarm</w:t>
+            </w:r>
+            <w:proofErr w:type="spellEnd"/>
+            <w:r>
+              <w:rPr>
+                <w:rFonts w:ascii="Book Antiqua" w:eastAsia="等线" w:hAnsi="Book Antiqua" w:cs="宋体"/>
+                <w:color w:val="000000"/>
+                <w:kern w:val="0"/>
+                <w:sz w:val="22"/>
+              </w:rPr>
+              <w:t>(</w:t>
+            </w:r>
+            <w:proofErr w:type="spellStart"/>
+            <w:proofErr w:type="gramEnd"/>
+            <w:r>
+              <w:rPr>
+                <w:rFonts w:ascii="Book Antiqua" w:eastAsia="等线" w:hAnsi="Book Antiqua" w:cs="宋体"/>
+                <w:color w:val="000000"/>
+                <w:kern w:val="0"/>
+                <w:sz w:val="22"/>
+              </w:rPr>
+              <w:t>AlarmTime</w:t>
+            </w:r>
+            <w:proofErr w:type="spellEnd"/>
+            <w:r>
+              <w:rPr>
+                <w:rFonts w:ascii="Book Antiqua" w:eastAsia="等线" w:hAnsi="Book Antiqua" w:cs="宋体"/>
+                <w:color w:val="000000"/>
+                <w:kern w:val="0"/>
+                <w:sz w:val="22"/>
+              </w:rPr>
+              <w:t>)</w:t>
             </w:r>
           </w:p>
         </w:tc>
@@ -19327,14 +20513,25 @@
                 <w:sz w:val="22"/>
               </w:rPr>
             </w:pPr>
-            <w:r>
-              <w:rPr>
-                <w:rFonts w:ascii="Book Antiqua" w:eastAsia="等线" w:hAnsi="Book Antiqua" w:cs="宋体"/>
-                <w:color w:val="000000"/>
-                <w:kern w:val="0"/>
-                <w:sz w:val="22"/>
-              </w:rPr>
-              <w:t>Alarm()</w:t>
+            <w:proofErr w:type="gramStart"/>
+            <w:r>
+              <w:rPr>
+                <w:rFonts w:ascii="Book Antiqua" w:eastAsia="等线" w:hAnsi="Book Antiqua" w:cs="宋体"/>
+                <w:color w:val="000000"/>
+                <w:kern w:val="0"/>
+                <w:sz w:val="22"/>
+              </w:rPr>
+              <w:t>Alarm(</w:t>
+            </w:r>
+            <w:proofErr w:type="gramEnd"/>
+            <w:r>
+              <w:rPr>
+                <w:rFonts w:ascii="Book Antiqua" w:eastAsia="等线" w:hAnsi="Book Antiqua" w:cs="宋体"/>
+                <w:color w:val="000000"/>
+                <w:kern w:val="0"/>
+                <w:sz w:val="22"/>
+              </w:rPr>
+              <w:t>)</w:t>
             </w:r>
           </w:p>
         </w:tc>
@@ -19391,15 +20588,48 @@
                 <w:sz w:val="22"/>
               </w:rPr>
             </w:pPr>
-            <w:r>
-              <w:rPr>
-                <w:rFonts w:ascii="Book Antiqua" w:eastAsia="等线" w:hAnsi="Book Antiqua" w:cs="宋体"/>
-                <w:color w:val="000000"/>
-                <w:kern w:val="0"/>
-                <w:sz w:val="22"/>
-              </w:rPr>
-              <w:t>getinfo():MeetingID,AlarmTime</w:t>
-            </w:r>
+            <w:proofErr w:type="spellStart"/>
+            <w:proofErr w:type="gramStart"/>
+            <w:r>
+              <w:rPr>
+                <w:rFonts w:ascii="Book Antiqua" w:eastAsia="等线" w:hAnsi="Book Antiqua" w:cs="宋体"/>
+                <w:color w:val="000000"/>
+                <w:kern w:val="0"/>
+                <w:sz w:val="22"/>
+              </w:rPr>
+              <w:t>getinfo</w:t>
+            </w:r>
+            <w:proofErr w:type="spellEnd"/>
+            <w:r>
+              <w:rPr>
+                <w:rFonts w:ascii="Book Antiqua" w:eastAsia="等线" w:hAnsi="Book Antiqua" w:cs="宋体"/>
+                <w:color w:val="000000"/>
+                <w:kern w:val="0"/>
+                <w:sz w:val="22"/>
+              </w:rPr>
+              <w:t>(</w:t>
+            </w:r>
+            <w:proofErr w:type="gramEnd"/>
+            <w:r>
+              <w:rPr>
+                <w:rFonts w:ascii="Book Antiqua" w:eastAsia="等线" w:hAnsi="Book Antiqua" w:cs="宋体"/>
+                <w:color w:val="000000"/>
+                <w:kern w:val="0"/>
+                <w:sz w:val="22"/>
+              </w:rPr>
+              <w:t>):</w:t>
+            </w:r>
+            <w:proofErr w:type="spellStart"/>
+            <w:r>
+              <w:rPr>
+                <w:rFonts w:ascii="Book Antiqua" w:eastAsia="等线" w:hAnsi="Book Antiqua" w:cs="宋体"/>
+                <w:color w:val="000000"/>
+                <w:kern w:val="0"/>
+                <w:sz w:val="22"/>
+              </w:rPr>
+              <w:t>MeetingID,AlarmTime</w:t>
+            </w:r>
+            <w:proofErr w:type="spellEnd"/>
           </w:p>
         </w:tc>
         <w:tc>
@@ -19551,7 +20781,21 @@
         <w:rPr>
           <w:rFonts w:ascii="Book Antiqua" w:hAnsi="Book Antiqua"/>
         </w:rPr>
-        <w:t>包含会议所需的一切信息，与控制二维码生成的</w:t>
+        <w:t>包含会议所需的一切信息，与控制</w:t>
+      </w:r>
+      <w:proofErr w:type="gramStart"/>
+      <w:r>
+        <w:rPr>
+          <w:rFonts w:ascii="Book Antiqua" w:hAnsi="Book Antiqua"/>
+        </w:rPr>
+        <w:t>二维码生成</w:t>
+      </w:r>
+      <w:proofErr w:type="gramEnd"/>
+      <w:r>
+        <w:rPr>
+          <w:rFonts w:ascii="Book Antiqua" w:hAnsi="Book Antiqua"/>
+        </w:rPr>
+        <w:t>的</w:t>
       </w:r>
       <w:r>
         <w:rPr>
@@ -19577,12 +20821,28 @@
         </w:rPr>
         <w:t>类关联。</w:t>
       </w:r>
-      <w:r>
-        <w:rPr>
-          <w:rFonts w:ascii="Book Antiqua" w:hAnsi="Book Antiqua"/>
-        </w:rPr>
-        <w:t>User.UserID=Meeting.HostID</w:t>
-      </w:r>
+      <w:proofErr w:type="spellStart"/>
+      <w:r>
+        <w:rPr>
+          <w:rFonts w:ascii="Book Antiqua" w:hAnsi="Book Antiqua"/>
+        </w:rPr>
+        <w:t>User.UserID</w:t>
+      </w:r>
+      <w:proofErr w:type="spellEnd"/>
+      <w:r>
+        <w:rPr>
+          <w:rFonts w:ascii="Book Antiqua" w:hAnsi="Book Antiqua"/>
+        </w:rPr>
+        <w:t>=</w:t>
+      </w:r>
+      <w:proofErr w:type="spellStart"/>
+      <w:r>
+        <w:rPr>
+          <w:rFonts w:ascii="Book Antiqua" w:hAnsi="Book Antiqua"/>
+        </w:rPr>
+        <w:t>Meeting.HostID</w:t>
+      </w:r>
+      <w:proofErr w:type="spellEnd"/>
       <w:r>
         <w:rPr>
           <w:rFonts w:ascii="Book Antiqua" w:hAnsi="Book Antiqua"/>
@@ -19709,6 +20969,7 @@
                 <w:sz w:val="22"/>
               </w:rPr>
             </w:pPr>
+            <w:proofErr w:type="spellStart"/>
             <w:r>
               <w:rPr>
                 <w:rFonts w:ascii="Book Antiqua" w:eastAsia="等线" w:hAnsi="Book Antiqua" w:cs="宋体"/>
@@ -19718,6 +20979,7 @@
               </w:rPr>
               <w:t>MeetingID</w:t>
             </w:r>
+            <w:proofErr w:type="spellEnd"/>
           </w:p>
         </w:tc>
         <w:tc>
@@ -19773,6 +21035,7 @@
                 <w:sz w:val="22"/>
               </w:rPr>
             </w:pPr>
+            <w:proofErr w:type="spellStart"/>
             <w:r>
               <w:rPr>
                 <w:rFonts w:ascii="Book Antiqua" w:eastAsia="等线" w:hAnsi="Book Antiqua" w:cs="宋体"/>
@@ -19782,6 +21045,7 @@
               </w:rPr>
               <w:t>MeetingQR</w:t>
             </w:r>
+            <w:proofErr w:type="spellEnd"/>
           </w:p>
         </w:tc>
         <w:tc>
@@ -19809,8 +21073,19 @@
                 <w:kern w:val="0"/>
                 <w:sz w:val="22"/>
               </w:rPr>
-              <w:t>当前会议的签到二维码</w:t>
-            </w:r>
+              <w:t>当前会议的签到</w:t>
+            </w:r>
+            <w:proofErr w:type="gramStart"/>
+            <w:r>
+              <w:rPr>
+                <w:rFonts w:ascii="Book Antiqua" w:eastAsia="等线" w:hAnsi="Book Antiqua" w:cs="宋体"/>
+                <w:color w:val="000000"/>
+                <w:kern w:val="0"/>
+                <w:sz w:val="22"/>
+              </w:rPr>
+              <w:t>二维码</w:t>
+            </w:r>
+            <w:proofErr w:type="gramEnd"/>
           </w:p>
         </w:tc>
       </w:tr>
@@ -19838,6 +21113,7 @@
                 <w:sz w:val="22"/>
               </w:rPr>
             </w:pPr>
+            <w:proofErr w:type="spellStart"/>
             <w:r>
               <w:rPr>
                 <w:rFonts w:ascii="Book Antiqua" w:eastAsia="等线" w:hAnsi="Book Antiqua" w:cs="宋体"/>
@@ -19848,6 +21124,7 @@
               <w:lastRenderedPageBreak/>
               <w:t>HostID</w:t>
             </w:r>
+            <w:proofErr w:type="spellEnd"/>
           </w:p>
         </w:tc>
         <w:tc>
@@ -19912,6 +21189,7 @@
                 <w:sz w:val="22"/>
               </w:rPr>
             </w:pPr>
+            <w:proofErr w:type="spellStart"/>
             <w:r>
               <w:rPr>
                 <w:rFonts w:ascii="Book Antiqua" w:eastAsia="等线" w:hAnsi="Book Antiqua" w:cs="宋体"/>
@@ -19921,6 +21199,7 @@
               </w:rPr>
               <w:t>MemberList</w:t>
             </w:r>
+            <w:proofErr w:type="spellEnd"/>
           </w:p>
         </w:tc>
         <w:tc>
@@ -19995,6 +21274,7 @@
                 <w:sz w:val="22"/>
               </w:rPr>
             </w:pPr>
+            <w:proofErr w:type="spellStart"/>
             <w:r>
               <w:rPr>
                 <w:rFonts w:ascii="Book Antiqua" w:eastAsia="等线" w:hAnsi="Book Antiqua" w:cs="宋体"/>
@@ -20004,6 +21284,7 @@
               </w:rPr>
               <w:t>StartTime</w:t>
             </w:r>
+            <w:proofErr w:type="spellEnd"/>
           </w:p>
         </w:tc>
         <w:tc>
@@ -20224,14 +21505,36 @@
                 <w:sz w:val="22"/>
               </w:rPr>
             </w:pPr>
-            <w:r>
-              <w:rPr>
-                <w:rFonts w:ascii="Book Antiqua" w:eastAsia="等线" w:hAnsi="Book Antiqua" w:cs="宋体"/>
-                <w:color w:val="000000"/>
-                <w:kern w:val="0"/>
-                <w:sz w:val="22"/>
-              </w:rPr>
-              <w:t>createMeeting()</w:t>
+            <w:proofErr w:type="spellStart"/>
+            <w:proofErr w:type="gramStart"/>
+            <w:r>
+              <w:rPr>
+                <w:rFonts w:ascii="Book Antiqua" w:eastAsia="等线" w:hAnsi="Book Antiqua" w:cs="宋体"/>
+                <w:color w:val="000000"/>
+                <w:kern w:val="0"/>
+                <w:sz w:val="22"/>
+              </w:rPr>
+              <w:t>createMeeting</w:t>
+            </w:r>
+            <w:proofErr w:type="spellEnd"/>
+            <w:r>
+              <w:rPr>
+                <w:rFonts w:ascii="Book Antiqua" w:eastAsia="等线" w:hAnsi="Book Antiqua" w:cs="宋体"/>
+                <w:color w:val="000000"/>
+                <w:kern w:val="0"/>
+                <w:sz w:val="22"/>
+              </w:rPr>
+              <w:t>(</w:t>
+            </w:r>
+            <w:proofErr w:type="gramEnd"/>
+            <w:r>
+              <w:rPr>
+                <w:rFonts w:ascii="Book Antiqua" w:eastAsia="等线" w:hAnsi="Book Antiqua" w:cs="宋体"/>
+                <w:color w:val="000000"/>
+                <w:kern w:val="0"/>
+                <w:sz w:val="22"/>
+              </w:rPr>
+              <w:t>)</w:t>
             </w:r>
           </w:p>
         </w:tc>
@@ -20286,14 +21589,47 @@
                 <w:sz w:val="22"/>
               </w:rPr>
             </w:pPr>
-            <w:r>
-              <w:rPr>
-                <w:rFonts w:ascii="Book Antiqua" w:eastAsia="等线" w:hAnsi="Book Antiqua" w:cs="宋体"/>
-                <w:color w:val="000000"/>
-                <w:kern w:val="0"/>
-                <w:sz w:val="22"/>
-              </w:rPr>
-              <w:t>resetMeeting(StartTime)</w:t>
+            <w:proofErr w:type="spellStart"/>
+            <w:proofErr w:type="gramStart"/>
+            <w:r>
+              <w:rPr>
+                <w:rFonts w:ascii="Book Antiqua" w:eastAsia="等线" w:hAnsi="Book Antiqua" w:cs="宋体"/>
+                <w:color w:val="000000"/>
+                <w:kern w:val="0"/>
+                <w:sz w:val="22"/>
+              </w:rPr>
+              <w:t>resetMeeting</w:t>
+            </w:r>
+            <w:proofErr w:type="spellEnd"/>
+            <w:r>
+              <w:rPr>
+                <w:rFonts w:ascii="Book Antiqua" w:eastAsia="等线" w:hAnsi="Book Antiqua" w:cs="宋体"/>
+                <w:color w:val="000000"/>
+                <w:kern w:val="0"/>
+                <w:sz w:val="22"/>
+              </w:rPr>
+              <w:t>(</w:t>
+            </w:r>
+            <w:proofErr w:type="spellStart"/>
+            <w:proofErr w:type="gramEnd"/>
+            <w:r>
+              <w:rPr>
+                <w:rFonts w:ascii="Book Antiqua" w:eastAsia="等线" w:hAnsi="Book Antiqua" w:cs="宋体"/>
+                <w:color w:val="000000"/>
+                <w:kern w:val="0"/>
+                <w:sz w:val="22"/>
+              </w:rPr>
+              <w:t>StartTime</w:t>
+            </w:r>
+            <w:proofErr w:type="spellEnd"/>
+            <w:r>
+              <w:rPr>
+                <w:rFonts w:ascii="Book Antiqua" w:eastAsia="等线" w:hAnsi="Book Antiqua" w:cs="宋体"/>
+                <w:color w:val="000000"/>
+                <w:kern w:val="0"/>
+                <w:sz w:val="22"/>
+              </w:rPr>
+              <w:t>)</w:t>
             </w:r>
           </w:p>
         </w:tc>
@@ -20321,7 +21657,27 @@
                 <w:kern w:val="0"/>
                 <w:sz w:val="22"/>
               </w:rPr>
-              <w:t>重置会议开始时间。若参数为</w:t>
+              <w:t>重置会议开始时间。</w:t>
+            </w:r>
+            <w:proofErr w:type="gramStart"/>
+            <w:r>
+              <w:rPr>
+                <w:rFonts w:ascii="Book Antiqua" w:eastAsia="等线" w:hAnsi="Book Antiqua" w:cs="宋体"/>
+                <w:color w:val="000000"/>
+                <w:kern w:val="0"/>
+                <w:sz w:val="22"/>
+              </w:rPr>
+              <w:t>若参</w:t>
+            </w:r>
+            <w:proofErr w:type="gramEnd"/>
+            <w:r>
+              <w:rPr>
+                <w:rFonts w:ascii="Book Antiqua" w:eastAsia="等线" w:hAnsi="Book Antiqua" w:cs="宋体"/>
+                <w:color w:val="000000"/>
+                <w:kern w:val="0"/>
+                <w:sz w:val="22"/>
+              </w:rPr>
+              <w:t>数为</w:t>
             </w:r>
             <w:r>
               <w:rPr>
@@ -20403,15 +21759,48 @@
                 <w:sz w:val="22"/>
               </w:rPr>
             </w:pPr>
-            <w:r>
-              <w:rPr>
-                <w:rFonts w:ascii="Book Antiqua" w:eastAsia="等线" w:hAnsi="Book Antiqua" w:cs="宋体"/>
-                <w:color w:val="000000"/>
-                <w:kern w:val="0"/>
-                <w:sz w:val="22"/>
-              </w:rPr>
-              <w:t>showinfo():MeetingID,MeetingQR,HostID,StartTime,Location</w:t>
-            </w:r>
+            <w:proofErr w:type="spellStart"/>
+            <w:proofErr w:type="gramStart"/>
+            <w:r>
+              <w:rPr>
+                <w:rFonts w:ascii="Book Antiqua" w:eastAsia="等线" w:hAnsi="Book Antiqua" w:cs="宋体"/>
+                <w:color w:val="000000"/>
+                <w:kern w:val="0"/>
+                <w:sz w:val="22"/>
+              </w:rPr>
+              <w:t>showinfo</w:t>
+            </w:r>
+            <w:proofErr w:type="spellEnd"/>
+            <w:r>
+              <w:rPr>
+                <w:rFonts w:ascii="Book Antiqua" w:eastAsia="等线" w:hAnsi="Book Antiqua" w:cs="宋体"/>
+                <w:color w:val="000000"/>
+                <w:kern w:val="0"/>
+                <w:sz w:val="22"/>
+              </w:rPr>
+              <w:t>(</w:t>
+            </w:r>
+            <w:proofErr w:type="gramEnd"/>
+            <w:r>
+              <w:rPr>
+                <w:rFonts w:ascii="Book Antiqua" w:eastAsia="等线" w:hAnsi="Book Antiqua" w:cs="宋体"/>
+                <w:color w:val="000000"/>
+                <w:kern w:val="0"/>
+                <w:sz w:val="22"/>
+              </w:rPr>
+              <w:t>):</w:t>
+            </w:r>
+            <w:proofErr w:type="spellStart"/>
+            <w:r>
+              <w:rPr>
+                <w:rFonts w:ascii="Book Antiqua" w:eastAsia="等线" w:hAnsi="Book Antiqua" w:cs="宋体"/>
+                <w:color w:val="000000"/>
+                <w:kern w:val="0"/>
+                <w:sz w:val="22"/>
+              </w:rPr>
+              <w:t>MeetingID,MeetingQR,HostID,StartTime,Location</w:t>
+            </w:r>
+            <w:proofErr w:type="spellEnd"/>
           </w:p>
         </w:tc>
         <w:tc>
@@ -20466,15 +21855,59 @@
                 <w:sz w:val="22"/>
               </w:rPr>
             </w:pPr>
-            <w:r>
-              <w:rPr>
-                <w:rFonts w:ascii="Book Antiqua" w:eastAsia="等线" w:hAnsi="Book Antiqua" w:cs="宋体"/>
-                <w:color w:val="000000"/>
-                <w:kern w:val="0"/>
-                <w:sz w:val="22"/>
-              </w:rPr>
-              <w:t>setMember(UserID,bool):MemberList.size</w:t>
-            </w:r>
+            <w:proofErr w:type="spellStart"/>
+            <w:proofErr w:type="gramStart"/>
+            <w:r>
+              <w:rPr>
+                <w:rFonts w:ascii="Book Antiqua" w:eastAsia="等线" w:hAnsi="Book Antiqua" w:cs="宋体"/>
+                <w:color w:val="000000"/>
+                <w:kern w:val="0"/>
+                <w:sz w:val="22"/>
+              </w:rPr>
+              <w:t>setMember</w:t>
+            </w:r>
+            <w:proofErr w:type="spellEnd"/>
+            <w:r>
+              <w:rPr>
+                <w:rFonts w:ascii="Book Antiqua" w:eastAsia="等线" w:hAnsi="Book Antiqua" w:cs="宋体"/>
+                <w:color w:val="000000"/>
+                <w:kern w:val="0"/>
+                <w:sz w:val="22"/>
+              </w:rPr>
+              <w:t>(</w:t>
+            </w:r>
+            <w:proofErr w:type="spellStart"/>
+            <w:proofErr w:type="gramEnd"/>
+            <w:r>
+              <w:rPr>
+                <w:rFonts w:ascii="Book Antiqua" w:eastAsia="等线" w:hAnsi="Book Antiqua" w:cs="宋体"/>
+                <w:color w:val="000000"/>
+                <w:kern w:val="0"/>
+                <w:sz w:val="22"/>
+              </w:rPr>
+              <w:t>UserID,bool</w:t>
+            </w:r>
+            <w:proofErr w:type="spellEnd"/>
+            <w:r>
+              <w:rPr>
+                <w:rFonts w:ascii="Book Antiqua" w:eastAsia="等线" w:hAnsi="Book Antiqua" w:cs="宋体"/>
+                <w:color w:val="000000"/>
+                <w:kern w:val="0"/>
+                <w:sz w:val="22"/>
+              </w:rPr>
+              <w:t>):</w:t>
+            </w:r>
+            <w:proofErr w:type="spellStart"/>
+            <w:r>
+              <w:rPr>
+                <w:rFonts w:ascii="Book Antiqua" w:eastAsia="等线" w:hAnsi="Book Antiqua" w:cs="宋体"/>
+                <w:color w:val="000000"/>
+                <w:kern w:val="0"/>
+                <w:sz w:val="22"/>
+              </w:rPr>
+              <w:t>MemberList.size</w:t>
+            </w:r>
+            <w:proofErr w:type="spellEnd"/>
           </w:p>
         </w:tc>
         <w:tc>
@@ -20502,7 +21935,47 @@
                 <w:kern w:val="0"/>
                 <w:sz w:val="22"/>
               </w:rPr>
-              <w:t>向当前会议添加参会者，参数为参会者用户标识和是否参会，返回参会总人数</w:t>
+              <w:t>向当前会议添加参会者，参数为参会</w:t>
+            </w:r>
+            <w:proofErr w:type="gramStart"/>
+            <w:r>
+              <w:rPr>
+                <w:rFonts w:ascii="Book Antiqua" w:eastAsia="等线" w:hAnsi="Book Antiqua" w:cs="宋体"/>
+                <w:color w:val="000000"/>
+                <w:kern w:val="0"/>
+                <w:sz w:val="22"/>
+              </w:rPr>
+              <w:t>者用户</w:t>
+            </w:r>
+            <w:proofErr w:type="gramEnd"/>
+            <w:r>
+              <w:rPr>
+                <w:rFonts w:ascii="Book Antiqua" w:eastAsia="等线" w:hAnsi="Book Antiqua" w:cs="宋体"/>
+                <w:color w:val="000000"/>
+                <w:kern w:val="0"/>
+                <w:sz w:val="22"/>
+              </w:rPr>
+              <w:t>标识和是否参会，返回</w:t>
+            </w:r>
+            <w:proofErr w:type="gramStart"/>
+            <w:r>
+              <w:rPr>
+                <w:rFonts w:ascii="Book Antiqua" w:eastAsia="等线" w:hAnsi="Book Antiqua" w:cs="宋体"/>
+                <w:color w:val="000000"/>
+                <w:kern w:val="0"/>
+                <w:sz w:val="22"/>
+              </w:rPr>
+              <w:t>参会总</w:t>
+            </w:r>
+            <w:proofErr w:type="gramEnd"/>
+            <w:r>
+              <w:rPr>
+                <w:rFonts w:ascii="Book Antiqua" w:eastAsia="等线" w:hAnsi="Book Antiqua" w:cs="宋体"/>
+                <w:color w:val="000000"/>
+                <w:kern w:val="0"/>
+                <w:sz w:val="22"/>
+              </w:rPr>
+              <w:t>人数</w:t>
             </w:r>
           </w:p>
         </w:tc>
@@ -20530,14 +22003,36 @@
                 <w:sz w:val="22"/>
               </w:rPr>
             </w:pPr>
-            <w:r>
-              <w:rPr>
-                <w:rFonts w:ascii="Book Antiqua" w:eastAsia="等线" w:hAnsi="Book Antiqua" w:cs="宋体"/>
-                <w:color w:val="000000"/>
-                <w:kern w:val="0"/>
-                <w:sz w:val="22"/>
-              </w:rPr>
-              <w:t>setLocation(Location)</w:t>
+            <w:proofErr w:type="spellStart"/>
+            <w:proofErr w:type="gramStart"/>
+            <w:r>
+              <w:rPr>
+                <w:rFonts w:ascii="Book Antiqua" w:eastAsia="等线" w:hAnsi="Book Antiqua" w:cs="宋体"/>
+                <w:color w:val="000000"/>
+                <w:kern w:val="0"/>
+                <w:sz w:val="22"/>
+              </w:rPr>
+              <w:t>setLocation</w:t>
+            </w:r>
+            <w:proofErr w:type="spellEnd"/>
+            <w:r>
+              <w:rPr>
+                <w:rFonts w:ascii="Book Antiqua" w:eastAsia="等线" w:hAnsi="Book Antiqua" w:cs="宋体"/>
+                <w:color w:val="000000"/>
+                <w:kern w:val="0"/>
+                <w:sz w:val="22"/>
+              </w:rPr>
+              <w:t>(</w:t>
+            </w:r>
+            <w:proofErr w:type="gramEnd"/>
+            <w:r>
+              <w:rPr>
+                <w:rFonts w:ascii="Book Antiqua" w:eastAsia="等线" w:hAnsi="Book Antiqua" w:cs="宋体"/>
+                <w:color w:val="000000"/>
+                <w:kern w:val="0"/>
+                <w:sz w:val="22"/>
+              </w:rPr>
+              <w:t>Location)</w:t>
             </w:r>
           </w:p>
         </w:tc>
@@ -20593,14 +22088,36 @@
                 <w:sz w:val="22"/>
               </w:rPr>
             </w:pPr>
-            <w:r>
-              <w:rPr>
-                <w:rFonts w:ascii="Book Antiqua" w:eastAsia="等线" w:hAnsi="Book Antiqua" w:cs="宋体"/>
-                <w:color w:val="000000"/>
-                <w:kern w:val="0"/>
-                <w:sz w:val="22"/>
-              </w:rPr>
-              <w:t>createSchedule()</w:t>
+            <w:proofErr w:type="spellStart"/>
+            <w:proofErr w:type="gramStart"/>
+            <w:r>
+              <w:rPr>
+                <w:rFonts w:ascii="Book Antiqua" w:eastAsia="等线" w:hAnsi="Book Antiqua" w:cs="宋体"/>
+                <w:color w:val="000000"/>
+                <w:kern w:val="0"/>
+                <w:sz w:val="22"/>
+              </w:rPr>
+              <w:t>createSchedule</w:t>
+            </w:r>
+            <w:proofErr w:type="spellEnd"/>
+            <w:r>
+              <w:rPr>
+                <w:rFonts w:ascii="Book Antiqua" w:eastAsia="等线" w:hAnsi="Book Antiqua" w:cs="宋体"/>
+                <w:color w:val="000000"/>
+                <w:kern w:val="0"/>
+                <w:sz w:val="22"/>
+              </w:rPr>
+              <w:t>(</w:t>
+            </w:r>
+            <w:proofErr w:type="gramEnd"/>
+            <w:r>
+              <w:rPr>
+                <w:rFonts w:ascii="Book Antiqua" w:eastAsia="等线" w:hAnsi="Book Antiqua" w:cs="宋体"/>
+                <w:color w:val="000000"/>
+                <w:kern w:val="0"/>
+                <w:sz w:val="22"/>
+              </w:rPr>
+              <w:t>)</w:t>
             </w:r>
           </w:p>
         </w:tc>
@@ -20657,15 +22174,48 @@
                 <w:sz w:val="22"/>
               </w:rPr>
             </w:pPr>
-            <w:r>
-              <w:rPr>
-                <w:rFonts w:ascii="Book Antiqua" w:eastAsia="等线" w:hAnsi="Book Antiqua" w:cs="宋体"/>
-                <w:color w:val="000000"/>
-                <w:kern w:val="0"/>
-                <w:sz w:val="22"/>
-              </w:rPr>
-              <w:t>createMeetingRoom():MeetingRoom</w:t>
-            </w:r>
+            <w:proofErr w:type="spellStart"/>
+            <w:proofErr w:type="gramStart"/>
+            <w:r>
+              <w:rPr>
+                <w:rFonts w:ascii="Book Antiqua" w:eastAsia="等线" w:hAnsi="Book Antiqua" w:cs="宋体"/>
+                <w:color w:val="000000"/>
+                <w:kern w:val="0"/>
+                <w:sz w:val="22"/>
+              </w:rPr>
+              <w:t>createMeetingRoom</w:t>
+            </w:r>
+            <w:proofErr w:type="spellEnd"/>
+            <w:r>
+              <w:rPr>
+                <w:rFonts w:ascii="Book Antiqua" w:eastAsia="等线" w:hAnsi="Book Antiqua" w:cs="宋体"/>
+                <w:color w:val="000000"/>
+                <w:kern w:val="0"/>
+                <w:sz w:val="22"/>
+              </w:rPr>
+              <w:t>(</w:t>
+            </w:r>
+            <w:proofErr w:type="gramEnd"/>
+            <w:r>
+              <w:rPr>
+                <w:rFonts w:ascii="Book Antiqua" w:eastAsia="等线" w:hAnsi="Book Antiqua" w:cs="宋体"/>
+                <w:color w:val="000000"/>
+                <w:kern w:val="0"/>
+                <w:sz w:val="22"/>
+              </w:rPr>
+              <w:t>):</w:t>
+            </w:r>
+            <w:proofErr w:type="spellStart"/>
+            <w:r>
+              <w:rPr>
+                <w:rFonts w:ascii="Book Antiqua" w:eastAsia="等线" w:hAnsi="Book Antiqua" w:cs="宋体"/>
+                <w:color w:val="000000"/>
+                <w:kern w:val="0"/>
+                <w:sz w:val="22"/>
+              </w:rPr>
+              <w:t>MeetingRoom</w:t>
+            </w:r>
+            <w:proofErr w:type="spellEnd"/>
           </w:p>
         </w:tc>
         <w:tc>
@@ -20784,6 +22334,7 @@
           </wp:anchor>
         </w:drawing>
       </w:r>
+      <w:proofErr w:type="spellStart"/>
       <w:r>
         <w:rPr>
           <w:rFonts w:ascii="Book Antiqua" w:eastAsia="黑体" w:hAnsi="Book Antiqua"/>
@@ -20793,6 +22344,7 @@
         <w:t>Meetingroom</w:t>
       </w:r>
       <w:bookmarkEnd w:id="33"/>
+      <w:proofErr w:type="spellEnd"/>
     </w:p>
     <w:p>
       <w:pPr>
@@ -20940,6 +22492,7 @@
                 <w:sz w:val="22"/>
               </w:rPr>
             </w:pPr>
+            <w:proofErr w:type="spellStart"/>
             <w:r>
               <w:rPr>
                 <w:rFonts w:ascii="Book Antiqua" w:eastAsia="等线" w:hAnsi="Book Antiqua" w:cs="宋体"/>
@@ -20949,6 +22502,7 @@
               </w:rPr>
               <w:t>AttendList</w:t>
             </w:r>
+            <w:proofErr w:type="spellEnd"/>
           </w:p>
         </w:tc>
         <w:tc>
@@ -21022,6 +22576,7 @@
                 <w:sz w:val="22"/>
               </w:rPr>
             </w:pPr>
+            <w:proofErr w:type="spellStart"/>
             <w:r>
               <w:rPr>
                 <w:rFonts w:ascii="Book Antiqua" w:eastAsia="等线" w:hAnsi="Book Antiqua" w:cs="宋体"/>
@@ -21031,6 +22586,7 @@
               </w:rPr>
               <w:t>FileList</w:t>
             </w:r>
+            <w:proofErr w:type="spellEnd"/>
           </w:p>
         </w:tc>
         <w:tc>
@@ -21189,14 +22745,36 @@
                 <w:sz w:val="22"/>
               </w:rPr>
             </w:pPr>
-            <w:r>
-              <w:rPr>
-                <w:rFonts w:ascii="Book Antiqua" w:eastAsia="等线" w:hAnsi="Book Antiqua" w:cs="宋体"/>
-                <w:color w:val="000000"/>
-                <w:kern w:val="0"/>
-                <w:sz w:val="22"/>
-              </w:rPr>
-              <w:t>resetAttendList()</w:t>
+            <w:proofErr w:type="spellStart"/>
+            <w:proofErr w:type="gramStart"/>
+            <w:r>
+              <w:rPr>
+                <w:rFonts w:ascii="Book Antiqua" w:eastAsia="等线" w:hAnsi="Book Antiqua" w:cs="宋体"/>
+                <w:color w:val="000000"/>
+                <w:kern w:val="0"/>
+                <w:sz w:val="22"/>
+              </w:rPr>
+              <w:t>resetAttendList</w:t>
+            </w:r>
+            <w:proofErr w:type="spellEnd"/>
+            <w:r>
+              <w:rPr>
+                <w:rFonts w:ascii="Book Antiqua" w:eastAsia="等线" w:hAnsi="Book Antiqua" w:cs="宋体"/>
+                <w:color w:val="000000"/>
+                <w:kern w:val="0"/>
+                <w:sz w:val="22"/>
+              </w:rPr>
+              <w:t>(</w:t>
+            </w:r>
+            <w:proofErr w:type="gramEnd"/>
+            <w:r>
+              <w:rPr>
+                <w:rFonts w:ascii="Book Antiqua" w:eastAsia="等线" w:hAnsi="Book Antiqua" w:cs="宋体"/>
+                <w:color w:val="000000"/>
+                <w:kern w:val="0"/>
+                <w:sz w:val="22"/>
+              </w:rPr>
+              <w:t>)</w:t>
             </w:r>
           </w:p>
         </w:tc>
@@ -21252,14 +22830,36 @@
                 <w:sz w:val="22"/>
               </w:rPr>
             </w:pPr>
-            <w:r>
-              <w:rPr>
-                <w:rFonts w:ascii="Book Antiqua" w:eastAsia="等线" w:hAnsi="Book Antiqua" w:cs="宋体"/>
-                <w:color w:val="000000"/>
-                <w:kern w:val="0"/>
-                <w:sz w:val="22"/>
-              </w:rPr>
-              <w:t>uploadFile(File)</w:t>
+            <w:proofErr w:type="spellStart"/>
+            <w:proofErr w:type="gramStart"/>
+            <w:r>
+              <w:rPr>
+                <w:rFonts w:ascii="Book Antiqua" w:eastAsia="等线" w:hAnsi="Book Antiqua" w:cs="宋体"/>
+                <w:color w:val="000000"/>
+                <w:kern w:val="0"/>
+                <w:sz w:val="22"/>
+              </w:rPr>
+              <w:t>uploadFile</w:t>
+            </w:r>
+            <w:proofErr w:type="spellEnd"/>
+            <w:r>
+              <w:rPr>
+                <w:rFonts w:ascii="Book Antiqua" w:eastAsia="等线" w:hAnsi="Book Antiqua" w:cs="宋体"/>
+                <w:color w:val="000000"/>
+                <w:kern w:val="0"/>
+                <w:sz w:val="22"/>
+              </w:rPr>
+              <w:t>(</w:t>
+            </w:r>
+            <w:proofErr w:type="gramEnd"/>
+            <w:r>
+              <w:rPr>
+                <w:rFonts w:ascii="Book Antiqua" w:eastAsia="等线" w:hAnsi="Book Antiqua" w:cs="宋体"/>
+                <w:color w:val="000000"/>
+                <w:kern w:val="0"/>
+                <w:sz w:val="22"/>
+              </w:rPr>
+              <w:t>File)</w:t>
             </w:r>
           </w:p>
         </w:tc>
@@ -21287,7 +22887,27 @@
                 <w:kern w:val="0"/>
                 <w:sz w:val="22"/>
               </w:rPr>
-              <w:t>组织者上传会议文件</w:t>
+              <w:t>组织者上</w:t>
+            </w:r>
+            <w:proofErr w:type="gramStart"/>
+            <w:r>
+              <w:rPr>
+                <w:rFonts w:ascii="Book Antiqua" w:eastAsia="等线" w:hAnsi="Book Antiqua" w:cs="宋体"/>
+                <w:color w:val="000000"/>
+                <w:kern w:val="0"/>
+                <w:sz w:val="22"/>
+              </w:rPr>
+              <w:t>传会议</w:t>
+            </w:r>
+            <w:proofErr w:type="gramEnd"/>
+            <w:r>
+              <w:rPr>
+                <w:rFonts w:ascii="Book Antiqua" w:eastAsia="等线" w:hAnsi="Book Antiqua" w:cs="宋体"/>
+                <w:color w:val="000000"/>
+                <w:kern w:val="0"/>
+                <w:sz w:val="22"/>
+              </w:rPr>
+              <w:t>文件</w:t>
             </w:r>
           </w:p>
         </w:tc>
@@ -21316,14 +22936,36 @@
                 <w:sz w:val="22"/>
               </w:rPr>
             </w:pPr>
-            <w:r>
-              <w:rPr>
-                <w:rFonts w:ascii="Book Antiqua" w:eastAsia="等线" w:hAnsi="Book Antiqua" w:cs="宋体"/>
-                <w:color w:val="000000"/>
-                <w:kern w:val="0"/>
-                <w:sz w:val="22"/>
-              </w:rPr>
-              <w:t>downloadFile():File</w:t>
+            <w:proofErr w:type="spellStart"/>
+            <w:proofErr w:type="gramStart"/>
+            <w:r>
+              <w:rPr>
+                <w:rFonts w:ascii="Book Antiqua" w:eastAsia="等线" w:hAnsi="Book Antiqua" w:cs="宋体"/>
+                <w:color w:val="000000"/>
+                <w:kern w:val="0"/>
+                <w:sz w:val="22"/>
+              </w:rPr>
+              <w:t>downloadFile</w:t>
+            </w:r>
+            <w:proofErr w:type="spellEnd"/>
+            <w:r>
+              <w:rPr>
+                <w:rFonts w:ascii="Book Antiqua" w:eastAsia="等线" w:hAnsi="Book Antiqua" w:cs="宋体"/>
+                <w:color w:val="000000"/>
+                <w:kern w:val="0"/>
+                <w:sz w:val="22"/>
+              </w:rPr>
+              <w:t>(</w:t>
+            </w:r>
+            <w:proofErr w:type="gramEnd"/>
+            <w:r>
+              <w:rPr>
+                <w:rFonts w:ascii="Book Antiqua" w:eastAsia="等线" w:hAnsi="Book Antiqua" w:cs="宋体"/>
+                <w:color w:val="000000"/>
+                <w:kern w:val="0"/>
+                <w:sz w:val="22"/>
+              </w:rPr>
+              <w:t>):File</w:t>
             </w:r>
           </w:p>
         </w:tc>
@@ -21583,6 +23225,7 @@
                 <w:sz w:val="22"/>
               </w:rPr>
             </w:pPr>
+            <w:proofErr w:type="spellStart"/>
             <w:r>
               <w:rPr>
                 <w:rFonts w:ascii="Book Antiqua" w:eastAsia="等线" w:hAnsi="Book Antiqua" w:cs="宋体"/>
@@ -21592,6 +23235,7 @@
               </w:rPr>
               <w:t>MeetingID</w:t>
             </w:r>
+            <w:proofErr w:type="spellEnd"/>
           </w:p>
         </w:tc>
         <w:tc>
@@ -21683,7 +23327,17 @@
                 <w:kern w:val="0"/>
                 <w:sz w:val="22"/>
               </w:rPr>
-              <w:t>为防止恶意生成二维码</w:t>
+              <w:t>为防止恶意生成</w:t>
+            </w:r>
+            <w:proofErr w:type="gramStart"/>
+            <w:r>
+              <w:rPr>
+                <w:rFonts w:ascii="Book Antiqua" w:eastAsia="等线" w:hAnsi="Book Antiqua" w:cs="宋体"/>
+                <w:color w:val="000000"/>
+                <w:kern w:val="0"/>
+                <w:sz w:val="22"/>
+              </w:rPr>
+              <w:t>二维码</w:t>
             </w:r>
             <w:r>
               <w:rPr>
@@ -21694,6 +23348,7 @@
               </w:rPr>
               <w:t>的</w:t>
             </w:r>
+            <w:proofErr w:type="gramEnd"/>
             <w:r>
               <w:rPr>
                 <w:rFonts w:ascii="Book Antiqua" w:eastAsia="等线" w:hAnsi="Book Antiqua" w:cs="宋体"/>
@@ -21730,6 +23385,7 @@
                 <w:sz w:val="22"/>
               </w:rPr>
             </w:pPr>
+            <w:proofErr w:type="spellStart"/>
             <w:r>
               <w:rPr>
                 <w:rFonts w:ascii="Book Antiqua" w:eastAsia="等线" w:hAnsi="Book Antiqua" w:cs="宋体"/>
@@ -21739,6 +23395,7 @@
               </w:rPr>
               <w:t>QRCode</w:t>
             </w:r>
+            <w:proofErr w:type="spellEnd"/>
           </w:p>
         </w:tc>
         <w:tc>
@@ -21766,8 +23423,19 @@
                 <w:kern w:val="0"/>
                 <w:sz w:val="22"/>
               </w:rPr>
-              <w:t>当前会议的签到二维码</w:t>
-            </w:r>
+              <w:t>当前会议的签到</w:t>
+            </w:r>
+            <w:proofErr w:type="gramStart"/>
+            <w:r>
+              <w:rPr>
+                <w:rFonts w:ascii="Book Antiqua" w:eastAsia="等线" w:hAnsi="Book Antiqua" w:cs="宋体"/>
+                <w:color w:val="000000"/>
+                <w:kern w:val="0"/>
+                <w:sz w:val="22"/>
+              </w:rPr>
+              <w:t>二维码</w:t>
+            </w:r>
+            <w:proofErr w:type="gramEnd"/>
           </w:p>
         </w:tc>
       </w:tr>
@@ -21895,14 +23563,36 @@
                 <w:sz w:val="22"/>
               </w:rPr>
             </w:pPr>
-            <w:r>
-              <w:rPr>
-                <w:rFonts w:ascii="Book Antiqua" w:eastAsia="等线" w:hAnsi="Book Antiqua" w:cs="宋体"/>
-                <w:color w:val="000000"/>
-                <w:kern w:val="0"/>
-                <w:sz w:val="22"/>
-              </w:rPr>
-              <w:t>createQR()</w:t>
+            <w:proofErr w:type="spellStart"/>
+            <w:proofErr w:type="gramStart"/>
+            <w:r>
+              <w:rPr>
+                <w:rFonts w:ascii="Book Antiqua" w:eastAsia="等线" w:hAnsi="Book Antiqua" w:cs="宋体"/>
+                <w:color w:val="000000"/>
+                <w:kern w:val="0"/>
+                <w:sz w:val="22"/>
+              </w:rPr>
+              <w:t>createQR</w:t>
+            </w:r>
+            <w:proofErr w:type="spellEnd"/>
+            <w:r>
+              <w:rPr>
+                <w:rFonts w:ascii="Book Antiqua" w:eastAsia="等线" w:hAnsi="Book Antiqua" w:cs="宋体"/>
+                <w:color w:val="000000"/>
+                <w:kern w:val="0"/>
+                <w:sz w:val="22"/>
+              </w:rPr>
+              <w:t>(</w:t>
+            </w:r>
+            <w:proofErr w:type="gramEnd"/>
+            <w:r>
+              <w:rPr>
+                <w:rFonts w:ascii="Book Antiqua" w:eastAsia="等线" w:hAnsi="Book Antiqua" w:cs="宋体"/>
+                <w:color w:val="000000"/>
+                <w:kern w:val="0"/>
+                <w:sz w:val="22"/>
+              </w:rPr>
+              <w:t>)</w:t>
             </w:r>
           </w:p>
         </w:tc>
@@ -21930,8 +23620,19 @@
                 <w:kern w:val="0"/>
                 <w:sz w:val="22"/>
               </w:rPr>
-              <w:t>生成当前会议的签到二维码</w:t>
-            </w:r>
+              <w:t>生成当前会议的签到</w:t>
+            </w:r>
+            <w:proofErr w:type="gramStart"/>
+            <w:r>
+              <w:rPr>
+                <w:rFonts w:ascii="Book Antiqua" w:eastAsia="等线" w:hAnsi="Book Antiqua" w:cs="宋体"/>
+                <w:color w:val="000000"/>
+                <w:kern w:val="0"/>
+                <w:sz w:val="22"/>
+              </w:rPr>
+              <w:t>二维码</w:t>
+            </w:r>
+            <w:proofErr w:type="gramEnd"/>
           </w:p>
         </w:tc>
       </w:tr>
@@ -21957,15 +23658,48 @@
                 <w:sz w:val="22"/>
               </w:rPr>
             </w:pPr>
-            <w:r>
-              <w:rPr>
-                <w:rFonts w:ascii="Book Antiqua" w:eastAsia="等线" w:hAnsi="Book Antiqua" w:cs="宋体"/>
-                <w:color w:val="000000"/>
-                <w:kern w:val="0"/>
-                <w:sz w:val="22"/>
-              </w:rPr>
-              <w:t>getQR():QRcode</w:t>
-            </w:r>
+            <w:proofErr w:type="spellStart"/>
+            <w:proofErr w:type="gramStart"/>
+            <w:r>
+              <w:rPr>
+                <w:rFonts w:ascii="Book Antiqua" w:eastAsia="等线" w:hAnsi="Book Antiqua" w:cs="宋体"/>
+                <w:color w:val="000000"/>
+                <w:kern w:val="0"/>
+                <w:sz w:val="22"/>
+              </w:rPr>
+              <w:t>getQR</w:t>
+            </w:r>
+            <w:proofErr w:type="spellEnd"/>
+            <w:r>
+              <w:rPr>
+                <w:rFonts w:ascii="Book Antiqua" w:eastAsia="等线" w:hAnsi="Book Antiqua" w:cs="宋体"/>
+                <w:color w:val="000000"/>
+                <w:kern w:val="0"/>
+                <w:sz w:val="22"/>
+              </w:rPr>
+              <w:t>(</w:t>
+            </w:r>
+            <w:proofErr w:type="gramEnd"/>
+            <w:r>
+              <w:rPr>
+                <w:rFonts w:ascii="Book Antiqua" w:eastAsia="等线" w:hAnsi="Book Antiqua" w:cs="宋体"/>
+                <w:color w:val="000000"/>
+                <w:kern w:val="0"/>
+                <w:sz w:val="22"/>
+              </w:rPr>
+              <w:t>):</w:t>
+            </w:r>
+            <w:proofErr w:type="spellStart"/>
+            <w:r>
+              <w:rPr>
+                <w:rFonts w:ascii="Book Antiqua" w:eastAsia="等线" w:hAnsi="Book Antiqua" w:cs="宋体"/>
+                <w:color w:val="000000"/>
+                <w:kern w:val="0"/>
+                <w:sz w:val="22"/>
+              </w:rPr>
+              <w:t>QRcode</w:t>
+            </w:r>
+            <w:proofErr w:type="spellEnd"/>
           </w:p>
         </w:tc>
         <w:tc>
@@ -21992,8 +23726,19 @@
                 <w:kern w:val="0"/>
                 <w:sz w:val="22"/>
               </w:rPr>
-              <w:t>获取当前会议的签到二维码</w:t>
-            </w:r>
+              <w:t>获取当前会议的签到</w:t>
+            </w:r>
+            <w:proofErr w:type="gramStart"/>
+            <w:r>
+              <w:rPr>
+                <w:rFonts w:ascii="Book Antiqua" w:eastAsia="等线" w:hAnsi="Book Antiqua" w:cs="宋体"/>
+                <w:color w:val="000000"/>
+                <w:kern w:val="0"/>
+                <w:sz w:val="22"/>
+              </w:rPr>
+              <w:t>二维码</w:t>
+            </w:r>
+            <w:proofErr w:type="gramEnd"/>
           </w:p>
         </w:tc>
       </w:tr>
@@ -22080,7 +23825,35 @@
         <w:rPr>
           <w:rFonts w:ascii="Book Antiqua" w:hAnsi="Book Antiqua" w:hint="eastAsia"/>
         </w:rPr>
-        <w:t>模块主要涉及参会者用户端的定位、扫码和相关信息的上传。考勤统计模块主要</w:t>
+        <w:t>模块主要涉及参会</w:t>
+      </w:r>
+      <w:proofErr w:type="gramStart"/>
+      <w:r>
+        <w:rPr>
+          <w:rFonts w:ascii="Book Antiqua" w:hAnsi="Book Antiqua" w:hint="eastAsia"/>
+        </w:rPr>
+        <w:t>者用户</w:t>
+      </w:r>
+      <w:proofErr w:type="gramEnd"/>
+      <w:r>
+        <w:rPr>
+          <w:rFonts w:ascii="Book Antiqua" w:hAnsi="Book Antiqua" w:hint="eastAsia"/>
+        </w:rPr>
+        <w:t>端的定位、</w:t>
+      </w:r>
+      <w:proofErr w:type="gramStart"/>
+      <w:r>
+        <w:rPr>
+          <w:rFonts w:ascii="Book Antiqua" w:hAnsi="Book Antiqua" w:hint="eastAsia"/>
+        </w:rPr>
+        <w:t>扫码和</w:t>
+      </w:r>
+      <w:proofErr w:type="gramEnd"/>
+      <w:r>
+        <w:rPr>
+          <w:rFonts w:ascii="Book Antiqua" w:hAnsi="Book Antiqua" w:hint="eastAsia"/>
+        </w:rPr>
+        <w:t>相关信息的上传。考勤统计模块主要</w:t>
       </w:r>
       <w:r>
         <w:rPr>
@@ -22918,7 +24691,21 @@
         <w:rPr>
           <w:rFonts w:ascii="Book Antiqua" w:hAnsi="Book Antiqua" w:hint="eastAsia"/>
         </w:rPr>
-        <w:t>上传会议相关文件</w:t>
+        <w:t>上</w:t>
+      </w:r>
+      <w:proofErr w:type="gramStart"/>
+      <w:r>
+        <w:rPr>
+          <w:rFonts w:ascii="Book Antiqua" w:hAnsi="Book Antiqua" w:hint="eastAsia"/>
+        </w:rPr>
+        <w:t>传会议</w:t>
+      </w:r>
+      <w:proofErr w:type="gramEnd"/>
+      <w:r>
+        <w:rPr>
+          <w:rFonts w:ascii="Book Antiqua" w:hAnsi="Book Antiqua" w:hint="eastAsia"/>
+        </w:rPr>
+        <w:t>相关文件</w:t>
       </w:r>
       <w:r>
         <w:rPr>
@@ -30788,7 +32575,7 @@
 </file>
 
 <file path=customXml/itemProps4.xml><?xml version="1.0" encoding="utf-8"?>
-<ds:datastoreItem xmlns:ds="http://schemas.openxmlformats.org/officeDocument/2006/customXml" ds:itemID="{90DEAE38-8BFF-4B82-960D-0A7F4D2BB31F}">
+<ds:datastoreItem xmlns:ds="http://schemas.openxmlformats.org/officeDocument/2006/customXml" ds:itemID="{2889A033-03DA-42D7-A28A-066EC7092D69}">
   <ds:schemaRefs>
     <ds:schemaRef ds:uri="http://schemas.openxmlformats.org/officeDocument/2006/bibliography"/>
   </ds:schemaRefs>

</xml_diff>